<commit_message>
update docx templates, closes #18, relates to #10, relates to #28
A4 page size, better margins, logo in header, header bookmarks for automated logo manipulation
</commit_message>
<xml_diff>
--- a/inst/rmarkdown/templates/schola_word/resources/template.docx
+++ b/inst/rmarkdown/templates/schola_word/resources/template.docx
@@ -15,10 +15,7 @@
         <w:pStyle w:val="Author"/>
       </w:pPr>
       <w:r>
-        <w:t>P</w:t>
-      </w:r>
-      <w:r>
-        <w:t xml:space="preserve">etr </w:t>
+        <w:t xml:space="preserve">Petr </w:t>
       </w:r>
       <w:proofErr w:type="spellStart"/>
       <w:r>
@@ -35,9 +32,17 @@
       </w:r>
     </w:p>
     <w:sectPr>
-      <w:pgSz w:w="12240" w:h="15840"/>
-      <w:pgMar w:top="1440" w:right="1440" w:bottom="1440" w:left="1440" w:header="720" w:footer="720" w:gutter="0"/>
+      <w:headerReference w:type="even" r:id="rId7"/>
+      <w:headerReference w:type="default" r:id="rId8"/>
+      <w:footerReference w:type="even" r:id="rId9"/>
+      <w:footerReference w:type="default" r:id="rId10"/>
+      <w:headerReference w:type="first" r:id="rId11"/>
+      <w:footerReference w:type="first" r:id="rId12"/>
+      <w:pgSz w:w="11900" w:h="16840"/>
+      <w:pgMar w:top="1134" w:right="1418" w:bottom="1134" w:left="1418" w:header="720" w:footer="720" w:gutter="0"/>
       <w:cols w:space="720"/>
+      <w:titlePg/>
+      <w:docGrid w:linePitch="326"/>
     </w:sectPr>
   </w:body>
 </w:document>
@@ -66,6 +71,36 @@
     </w:p>
   </w:endnote>
 </w:endnotes>
+</file>
+
+<file path=word/footer1.xml><?xml version="1.0" encoding="utf-8"?>
+<w:ftr xmlns:wpc="http://schemas.microsoft.com/office/word/2010/wordprocessingCanvas" xmlns:cx="http://schemas.microsoft.com/office/drawing/2014/chartex" xmlns:cx1="http://schemas.microsoft.com/office/drawing/2015/9/8/chartex" xmlns:cx2="http://schemas.microsoft.com/office/drawing/2015/10/21/chartex" xmlns:cx3="http://schemas.microsoft.com/office/drawing/2016/5/9/chartex" xmlns:cx4="http://schemas.microsoft.com/office/drawing/2016/5/10/chartex" xmlns:cx5="http://schemas.microsoft.com/office/drawing/2016/5/11/chartex" xmlns:cx6="http://schemas.microsoft.com/office/drawing/2016/5/12/chartex" xmlns:cx7="http://schemas.microsoft.com/office/drawing/2016/5/13/chartex" xmlns:cx8="http://schemas.microsoft.com/office/drawing/2016/5/14/chartex" xmlns:mc="http://schemas.openxmlformats.org/markup-compatibility/2006" xmlns:aink="http://schemas.microsoft.com/office/drawing/2016/ink" xmlns:am3d="http://schemas.microsoft.com/office/drawing/2017/model3d" xmlns:o="urn:schemas-microsoft-com:office:office" xmlns:r="http://schemas.openxmlformats.org/officeDocument/2006/relationships" xmlns:m="http://schemas.openxmlformats.org/officeDocument/2006/math" xmlns:v="urn:schemas-microsoft-com:vml" xmlns:wp14="http://schemas.microsoft.com/office/word/2010/wordprocessingDrawing" xmlns:wp="http://schemas.openxmlformats.org/drawingml/2006/wordprocessingDrawing" xmlns:w10="urn:schemas-microsoft-com:office:word" xmlns:w="http://schemas.openxmlformats.org/wordprocessingml/2006/main" xmlns:w14="http://schemas.microsoft.com/office/word/2010/wordml" xmlns:w15="http://schemas.microsoft.com/office/word/2012/wordml" xmlns:w16cex="http://schemas.microsoft.com/office/word/2018/wordml/cex" xmlns:w16cid="http://schemas.microsoft.com/office/word/2016/wordml/cid" xmlns:w16="http://schemas.microsoft.com/office/word/2018/wordml" xmlns:w16se="http://schemas.microsoft.com/office/word/2015/wordml/symex" xmlns:wpg="http://schemas.microsoft.com/office/word/2010/wordprocessingGroup" xmlns:wpi="http://schemas.microsoft.com/office/word/2010/wordprocessingInk" xmlns:wne="http://schemas.microsoft.com/office/word/2006/wordml" xmlns:wps="http://schemas.microsoft.com/office/word/2010/wordprocessingShape" mc:Ignorable="w14 w15 w16se w16cid w16 w16cex wp14">
+  <w:p>
+    <w:pPr>
+      <w:pStyle w:val="Footer"/>
+    </w:pPr>
+  </w:p>
+</w:ftr>
+</file>
+
+<file path=word/footer2.xml><?xml version="1.0" encoding="utf-8"?>
+<w:ftr xmlns:wpc="http://schemas.microsoft.com/office/word/2010/wordprocessingCanvas" xmlns:cx="http://schemas.microsoft.com/office/drawing/2014/chartex" xmlns:cx1="http://schemas.microsoft.com/office/drawing/2015/9/8/chartex" xmlns:cx2="http://schemas.microsoft.com/office/drawing/2015/10/21/chartex" xmlns:cx3="http://schemas.microsoft.com/office/drawing/2016/5/9/chartex" xmlns:cx4="http://schemas.microsoft.com/office/drawing/2016/5/10/chartex" xmlns:cx5="http://schemas.microsoft.com/office/drawing/2016/5/11/chartex" xmlns:cx6="http://schemas.microsoft.com/office/drawing/2016/5/12/chartex" xmlns:cx7="http://schemas.microsoft.com/office/drawing/2016/5/13/chartex" xmlns:cx8="http://schemas.microsoft.com/office/drawing/2016/5/14/chartex" xmlns:mc="http://schemas.openxmlformats.org/markup-compatibility/2006" xmlns:aink="http://schemas.microsoft.com/office/drawing/2016/ink" xmlns:am3d="http://schemas.microsoft.com/office/drawing/2017/model3d" xmlns:o="urn:schemas-microsoft-com:office:office" xmlns:r="http://schemas.openxmlformats.org/officeDocument/2006/relationships" xmlns:m="http://schemas.openxmlformats.org/officeDocument/2006/math" xmlns:v="urn:schemas-microsoft-com:vml" xmlns:wp14="http://schemas.microsoft.com/office/word/2010/wordprocessingDrawing" xmlns:wp="http://schemas.openxmlformats.org/drawingml/2006/wordprocessingDrawing" xmlns:w10="urn:schemas-microsoft-com:office:word" xmlns:w="http://schemas.openxmlformats.org/wordprocessingml/2006/main" xmlns:w14="http://schemas.microsoft.com/office/word/2010/wordml" xmlns:w15="http://schemas.microsoft.com/office/word/2012/wordml" xmlns:w16cex="http://schemas.microsoft.com/office/word/2018/wordml/cex" xmlns:w16cid="http://schemas.microsoft.com/office/word/2016/wordml/cid" xmlns:w16="http://schemas.microsoft.com/office/word/2018/wordml" xmlns:w16se="http://schemas.microsoft.com/office/word/2015/wordml/symex" xmlns:wpg="http://schemas.microsoft.com/office/word/2010/wordprocessingGroup" xmlns:wpi="http://schemas.microsoft.com/office/word/2010/wordprocessingInk" xmlns:wne="http://schemas.microsoft.com/office/word/2006/wordml" xmlns:wps="http://schemas.microsoft.com/office/word/2010/wordprocessingShape" mc:Ignorable="w14 w15 w16se w16cid w16 w16cex wp14">
+  <w:p>
+    <w:pPr>
+      <w:pStyle w:val="Footer"/>
+    </w:pPr>
+  </w:p>
+</w:ftr>
+</file>
+
+<file path=word/footer3.xml><?xml version="1.0" encoding="utf-8"?>
+<w:ftr xmlns:wpc="http://schemas.microsoft.com/office/word/2010/wordprocessingCanvas" xmlns:cx="http://schemas.microsoft.com/office/drawing/2014/chartex" xmlns:cx1="http://schemas.microsoft.com/office/drawing/2015/9/8/chartex" xmlns:cx2="http://schemas.microsoft.com/office/drawing/2015/10/21/chartex" xmlns:cx3="http://schemas.microsoft.com/office/drawing/2016/5/9/chartex" xmlns:cx4="http://schemas.microsoft.com/office/drawing/2016/5/10/chartex" xmlns:cx5="http://schemas.microsoft.com/office/drawing/2016/5/11/chartex" xmlns:cx6="http://schemas.microsoft.com/office/drawing/2016/5/12/chartex" xmlns:cx7="http://schemas.microsoft.com/office/drawing/2016/5/13/chartex" xmlns:cx8="http://schemas.microsoft.com/office/drawing/2016/5/14/chartex" xmlns:mc="http://schemas.openxmlformats.org/markup-compatibility/2006" xmlns:aink="http://schemas.microsoft.com/office/drawing/2016/ink" xmlns:am3d="http://schemas.microsoft.com/office/drawing/2017/model3d" xmlns:o="urn:schemas-microsoft-com:office:office" xmlns:r="http://schemas.openxmlformats.org/officeDocument/2006/relationships" xmlns:m="http://schemas.openxmlformats.org/officeDocument/2006/math" xmlns:v="urn:schemas-microsoft-com:vml" xmlns:wp14="http://schemas.microsoft.com/office/word/2010/wordprocessingDrawing" xmlns:wp="http://schemas.openxmlformats.org/drawingml/2006/wordprocessingDrawing" xmlns:w10="urn:schemas-microsoft-com:office:word" xmlns:w="http://schemas.openxmlformats.org/wordprocessingml/2006/main" xmlns:w14="http://schemas.microsoft.com/office/word/2010/wordml" xmlns:w15="http://schemas.microsoft.com/office/word/2012/wordml" xmlns:w16cex="http://schemas.microsoft.com/office/word/2018/wordml/cex" xmlns:w16cid="http://schemas.microsoft.com/office/word/2016/wordml/cid" xmlns:w16="http://schemas.microsoft.com/office/word/2018/wordml" xmlns:w16se="http://schemas.microsoft.com/office/word/2015/wordml/symex" xmlns:wpg="http://schemas.microsoft.com/office/word/2010/wordprocessingGroup" xmlns:wpi="http://schemas.microsoft.com/office/word/2010/wordprocessingInk" xmlns:wne="http://schemas.microsoft.com/office/word/2006/wordml" xmlns:wps="http://schemas.microsoft.com/office/word/2010/wordprocessingShape" mc:Ignorable="w14 w15 w16se w16cid w16 w16cex wp14">
+  <w:p>
+    <w:pPr>
+      <w:pStyle w:val="Footer"/>
+    </w:pPr>
+  </w:p>
+</w:ftr>
 </file>
 
 <file path=word/footnotes.xml><?xml version="1.0" encoding="utf-8"?>
@@ -87,9 +122,296 @@
 </w:footnotes>
 </file>
 
+<file path=word/header1.xml><?xml version="1.0" encoding="utf-8"?>
+<w:hdr xmlns:wpc="http://schemas.microsoft.com/office/word/2010/wordprocessingCanvas" xmlns:cx="http://schemas.microsoft.com/office/drawing/2014/chartex" xmlns:cx1="http://schemas.microsoft.com/office/drawing/2015/9/8/chartex" xmlns:cx2="http://schemas.microsoft.com/office/drawing/2015/10/21/chartex" xmlns:cx3="http://schemas.microsoft.com/office/drawing/2016/5/9/chartex" xmlns:cx4="http://schemas.microsoft.com/office/drawing/2016/5/10/chartex" xmlns:cx5="http://schemas.microsoft.com/office/drawing/2016/5/11/chartex" xmlns:cx6="http://schemas.microsoft.com/office/drawing/2016/5/12/chartex" xmlns:cx7="http://schemas.microsoft.com/office/drawing/2016/5/13/chartex" xmlns:cx8="http://schemas.microsoft.com/office/drawing/2016/5/14/chartex" xmlns:mc="http://schemas.openxmlformats.org/markup-compatibility/2006" xmlns:aink="http://schemas.microsoft.com/office/drawing/2016/ink" xmlns:am3d="http://schemas.microsoft.com/office/drawing/2017/model3d" xmlns:o="urn:schemas-microsoft-com:office:office" xmlns:r="http://schemas.openxmlformats.org/officeDocument/2006/relationships" xmlns:m="http://schemas.openxmlformats.org/officeDocument/2006/math" xmlns:v="urn:schemas-microsoft-com:vml" xmlns:wp14="http://schemas.microsoft.com/office/word/2010/wordprocessingDrawing" xmlns:wp="http://schemas.openxmlformats.org/drawingml/2006/wordprocessingDrawing" xmlns:w10="urn:schemas-microsoft-com:office:word" xmlns:w="http://schemas.openxmlformats.org/wordprocessingml/2006/main" xmlns:w14="http://schemas.microsoft.com/office/word/2010/wordml" xmlns:w15="http://schemas.microsoft.com/office/word/2012/wordml" xmlns:w16cex="http://schemas.microsoft.com/office/word/2018/wordml/cex" xmlns:w16cid="http://schemas.microsoft.com/office/word/2016/wordml/cid" xmlns:w16="http://schemas.microsoft.com/office/word/2018/wordml" xmlns:w16se="http://schemas.microsoft.com/office/word/2015/wordml/symex" xmlns:wpg="http://schemas.microsoft.com/office/word/2010/wordprocessingGroup" xmlns:wpi="http://schemas.microsoft.com/office/word/2010/wordprocessingInk" xmlns:wne="http://schemas.microsoft.com/office/word/2006/wordml" xmlns:wps="http://schemas.microsoft.com/office/word/2010/wordprocessingShape" mc:Ignorable="w14 w15 w16se w16cid w16 w16cex wp14">
+  <w:p>
+    <w:pPr>
+      <w:pStyle w:val="Header"/>
+    </w:pPr>
+  </w:p>
+</w:hdr>
+</file>
+
+<file path=word/header2.xml><?xml version="1.0" encoding="utf-8"?>
+<w:hdr xmlns:wpc="http://schemas.microsoft.com/office/word/2010/wordprocessingCanvas" xmlns:cx="http://schemas.microsoft.com/office/drawing/2014/chartex" xmlns:cx1="http://schemas.microsoft.com/office/drawing/2015/9/8/chartex" xmlns:cx2="http://schemas.microsoft.com/office/drawing/2015/10/21/chartex" xmlns:cx3="http://schemas.microsoft.com/office/drawing/2016/5/9/chartex" xmlns:cx4="http://schemas.microsoft.com/office/drawing/2016/5/10/chartex" xmlns:cx5="http://schemas.microsoft.com/office/drawing/2016/5/11/chartex" xmlns:cx6="http://schemas.microsoft.com/office/drawing/2016/5/12/chartex" xmlns:cx7="http://schemas.microsoft.com/office/drawing/2016/5/13/chartex" xmlns:cx8="http://schemas.microsoft.com/office/drawing/2016/5/14/chartex" xmlns:mc="http://schemas.openxmlformats.org/markup-compatibility/2006" xmlns:aink="http://schemas.microsoft.com/office/drawing/2016/ink" xmlns:am3d="http://schemas.microsoft.com/office/drawing/2017/model3d" xmlns:o="urn:schemas-microsoft-com:office:office" xmlns:r="http://schemas.openxmlformats.org/officeDocument/2006/relationships" xmlns:m="http://schemas.openxmlformats.org/officeDocument/2006/math" xmlns:v="urn:schemas-microsoft-com:vml" xmlns:wp14="http://schemas.microsoft.com/office/word/2010/wordprocessingDrawing" xmlns:wp="http://schemas.openxmlformats.org/drawingml/2006/wordprocessingDrawing" xmlns:w10="urn:schemas-microsoft-com:office:word" xmlns:w="http://schemas.openxmlformats.org/wordprocessingml/2006/main" xmlns:w14="http://schemas.microsoft.com/office/word/2010/wordml" xmlns:w15="http://schemas.microsoft.com/office/word/2012/wordml" xmlns:w16cex="http://schemas.microsoft.com/office/word/2018/wordml/cex" xmlns:w16cid="http://schemas.microsoft.com/office/word/2016/wordml/cid" xmlns:w16="http://schemas.microsoft.com/office/word/2018/wordml" xmlns:w16se="http://schemas.microsoft.com/office/word/2015/wordml/symex" xmlns:wpg="http://schemas.microsoft.com/office/word/2010/wordprocessingGroup" xmlns:wpi="http://schemas.microsoft.com/office/word/2010/wordprocessingInk" xmlns:wne="http://schemas.microsoft.com/office/word/2006/wordml" xmlns:wps="http://schemas.microsoft.com/office/word/2010/wordprocessingShape" mc:Ignorable="w14 w15 w16se w16cid w16 w16cex wp14">
+  <w:p>
+    <w:pPr>
+      <w:pStyle w:val="Header"/>
+      <w:tabs>
+        <w:tab w:val="right" w:pos="9064"/>
+      </w:tabs>
+      <w:jc w:val="right"/>
+    </w:pPr>
+  </w:p>
+</w:hdr>
+</file>
+
+<file path=word/header3.xml><?xml version="1.0" encoding="utf-8"?>
+<w:hdr xmlns:wpc="http://schemas.microsoft.com/office/word/2010/wordprocessingCanvas" xmlns:cx="http://schemas.microsoft.com/office/drawing/2014/chartex" xmlns:cx1="http://schemas.microsoft.com/office/drawing/2015/9/8/chartex" xmlns:cx2="http://schemas.microsoft.com/office/drawing/2015/10/21/chartex" xmlns:cx3="http://schemas.microsoft.com/office/drawing/2016/5/9/chartex" xmlns:cx4="http://schemas.microsoft.com/office/drawing/2016/5/10/chartex" xmlns:cx5="http://schemas.microsoft.com/office/drawing/2016/5/11/chartex" xmlns:cx6="http://schemas.microsoft.com/office/drawing/2016/5/12/chartex" xmlns:cx7="http://schemas.microsoft.com/office/drawing/2016/5/13/chartex" xmlns:cx8="http://schemas.microsoft.com/office/drawing/2016/5/14/chartex" xmlns:mc="http://schemas.openxmlformats.org/markup-compatibility/2006" xmlns:aink="http://schemas.microsoft.com/office/drawing/2016/ink" xmlns:am3d="http://schemas.microsoft.com/office/drawing/2017/model3d" xmlns:o="urn:schemas-microsoft-com:office:office" xmlns:r="http://schemas.openxmlformats.org/officeDocument/2006/relationships" xmlns:m="http://schemas.openxmlformats.org/officeDocument/2006/math" xmlns:v="urn:schemas-microsoft-com:vml" xmlns:wp14="http://schemas.microsoft.com/office/word/2010/wordprocessingDrawing" xmlns:wp="http://schemas.openxmlformats.org/drawingml/2006/wordprocessingDrawing" xmlns:w10="urn:schemas-microsoft-com:office:word" xmlns:w="http://schemas.openxmlformats.org/wordprocessingml/2006/main" xmlns:w14="http://schemas.microsoft.com/office/word/2010/wordml" xmlns:w15="http://schemas.microsoft.com/office/word/2012/wordml" xmlns:w16cex="http://schemas.microsoft.com/office/word/2018/wordml/cex" xmlns:w16cid="http://schemas.microsoft.com/office/word/2016/wordml/cid" xmlns:w16="http://schemas.microsoft.com/office/word/2018/wordml" xmlns:w16se="http://schemas.microsoft.com/office/word/2015/wordml/symex" xmlns:wpg="http://schemas.microsoft.com/office/word/2010/wordprocessingGroup" xmlns:wpi="http://schemas.microsoft.com/office/word/2010/wordprocessingInk" xmlns:wne="http://schemas.microsoft.com/office/word/2006/wordml" xmlns:wps="http://schemas.microsoft.com/office/word/2010/wordprocessingShape" mc:Ignorable="w14 w15 w16se w16cid w16 w16cex wp14">
+  <w:p>
+    <w:pPr>
+      <w:pStyle w:val="Header"/>
+      <w:tabs>
+        <w:tab w:val="right" w:pos="9064"/>
+      </w:tabs>
+    </w:pPr>
+    <w:bookmarkStart w:id="0" w:name="logo_schola"/>
+    <w:r>
+      <w:rPr>
+        <w:noProof/>
+      </w:rPr>
+      <w:drawing>
+        <wp:inline distT="0" distB="0" distL="0" distR="0" wp14:anchorId="3B80FEBD" wp14:editId="5EB97E30">
+          <wp:extent cx="1898390" cy="388307"/>
+          <wp:effectExtent l="0" t="0" r="0" b="5715"/>
+          <wp:docPr id="2" name="Picture 2" descr="A picture containing light, drawing, cup&#10;&#10;Description automatically generated"/>
+          <wp:cNvGraphicFramePr>
+            <a:graphicFrameLocks xmlns:a="http://schemas.openxmlformats.org/drawingml/2006/main" noChangeAspect="1"/>
+          </wp:cNvGraphicFramePr>
+          <a:graphic xmlns:a="http://schemas.openxmlformats.org/drawingml/2006/main">
+            <a:graphicData uri="http://schemas.openxmlformats.org/drawingml/2006/picture">
+              <pic:pic xmlns:pic="http://schemas.openxmlformats.org/drawingml/2006/picture">
+                <pic:nvPicPr>
+                  <pic:cNvPr id="2" name="logo_transparent_nospace.png"/>
+                  <pic:cNvPicPr/>
+                </pic:nvPicPr>
+                <pic:blipFill>
+                  <a:blip r:embed="rId1">
+                    <a:extLst>
+                      <a:ext uri="{28A0092B-C50C-407E-A947-70E740481C1C}">
+                        <a14:useLocalDpi xmlns:a14="http://schemas.microsoft.com/office/drawing/2010/main" val="0"/>
+                      </a:ext>
+                    </a:extLst>
+                  </a:blip>
+                  <a:stretch>
+                    <a:fillRect/>
+                  </a:stretch>
+                </pic:blipFill>
+                <pic:spPr>
+                  <a:xfrm>
+                    <a:off x="0" y="0"/>
+                    <a:ext cx="1898390" cy="388307"/>
+                  </a:xfrm>
+                  <a:prstGeom prst="rect">
+                    <a:avLst/>
+                  </a:prstGeom>
+                </pic:spPr>
+              </pic:pic>
+            </a:graphicData>
+          </a:graphic>
+        </wp:inline>
+      </w:drawing>
+    </w:r>
+    <w:r>
+      <w:t xml:space="preserve"> </w:t>
+    </w:r>
+    <w:bookmarkEnd w:id="0"/>
+    <w:r>
+      <w:tab/>
+    </w:r>
+    <w:r>
+      <w:tab/>
+    </w:r>
+    <w:bookmarkStart w:id="1" w:name="logo_client"/>
+    <w:r>
+      <w:rPr>
+        <w:color w:val="FFFFFF" w:themeColor="background1"/>
+      </w:rPr>
+      <w:t>bookmark</w:t>
+    </w:r>
+    <w:bookmarkEnd w:id="1"/>
+  </w:p>
+</w:hdr>
+</file>
+
 <file path=word/numbering.xml><?xml version="1.0" encoding="utf-8"?>
 <w:numbering xmlns:wpc="http://schemas.microsoft.com/office/word/2010/wordprocessingCanvas" xmlns:cx="http://schemas.microsoft.com/office/drawing/2014/chartex" xmlns:cx1="http://schemas.microsoft.com/office/drawing/2015/9/8/chartex" xmlns:cx2="http://schemas.microsoft.com/office/drawing/2015/10/21/chartex" xmlns:cx3="http://schemas.microsoft.com/office/drawing/2016/5/9/chartex" xmlns:cx4="http://schemas.microsoft.com/office/drawing/2016/5/10/chartex" xmlns:cx5="http://schemas.microsoft.com/office/drawing/2016/5/11/chartex" xmlns:cx6="http://schemas.microsoft.com/office/drawing/2016/5/12/chartex" xmlns:cx7="http://schemas.microsoft.com/office/drawing/2016/5/13/chartex" xmlns:cx8="http://schemas.microsoft.com/office/drawing/2016/5/14/chartex" xmlns:mc="http://schemas.openxmlformats.org/markup-compatibility/2006" xmlns:aink="http://schemas.microsoft.com/office/drawing/2016/ink" xmlns:am3d="http://schemas.microsoft.com/office/drawing/2017/model3d" xmlns:o="urn:schemas-microsoft-com:office:office" xmlns:r="http://schemas.openxmlformats.org/officeDocument/2006/relationships" xmlns:m="http://schemas.openxmlformats.org/officeDocument/2006/math" xmlns:v="urn:schemas-microsoft-com:vml" xmlns:wp14="http://schemas.microsoft.com/office/word/2010/wordprocessingDrawing" xmlns:wp="http://schemas.openxmlformats.org/drawingml/2006/wordprocessingDrawing" xmlns:w10="urn:schemas-microsoft-com:office:word" xmlns:w="http://schemas.openxmlformats.org/wordprocessingml/2006/main" xmlns:w14="http://schemas.microsoft.com/office/word/2010/wordml" xmlns:w15="http://schemas.microsoft.com/office/word/2012/wordml" xmlns:w16cex="http://schemas.microsoft.com/office/word/2018/wordml/cex" xmlns:w16cid="http://schemas.microsoft.com/office/word/2016/wordml/cid" xmlns:w16="http://schemas.microsoft.com/office/word/2018/wordml" xmlns:w16se="http://schemas.microsoft.com/office/word/2015/wordml/symex" xmlns:wpg="http://schemas.microsoft.com/office/word/2010/wordprocessingGroup" xmlns:wpi="http://schemas.microsoft.com/office/word/2010/wordprocessingInk" xmlns:wne="http://schemas.microsoft.com/office/word/2006/wordml" xmlns:wps="http://schemas.microsoft.com/office/word/2010/wordprocessingShape" mc:Ignorable="w14 w15 w16se w16cid w16 w16cex wp14">
   <w:abstractNum w:abstractNumId="0" w15:restartNumberingAfterBreak="0">
+    <w:nsid w:val="FFFFFF7C"/>
+    <w:multiLevelType w:val="singleLevel"/>
+    <w:tmpl w:val="23107D46"/>
+    <w:lvl w:ilvl="0">
+      <w:start w:val="1"/>
+      <w:numFmt w:val="decimal"/>
+      <w:lvlText w:val="%1."/>
+      <w:lvlJc w:val="left"/>
+      <w:pPr>
+        <w:tabs>
+          <w:tab w:val="num" w:pos="1492"/>
+        </w:tabs>
+        <w:ind w:left="1492" w:hanging="360"/>
+      </w:pPr>
+    </w:lvl>
+  </w:abstractNum>
+  <w:abstractNum w:abstractNumId="1" w15:restartNumberingAfterBreak="0">
+    <w:nsid w:val="FFFFFF7D"/>
+    <w:multiLevelType w:val="singleLevel"/>
+    <w:tmpl w:val="687234C6"/>
+    <w:lvl w:ilvl="0">
+      <w:start w:val="1"/>
+      <w:numFmt w:val="decimal"/>
+      <w:lvlText w:val="%1."/>
+      <w:lvlJc w:val="left"/>
+      <w:pPr>
+        <w:tabs>
+          <w:tab w:val="num" w:pos="1209"/>
+        </w:tabs>
+        <w:ind w:left="1209" w:hanging="360"/>
+      </w:pPr>
+    </w:lvl>
+  </w:abstractNum>
+  <w:abstractNum w:abstractNumId="2" w15:restartNumberingAfterBreak="0">
+    <w:nsid w:val="FFFFFF7E"/>
+    <w:multiLevelType w:val="singleLevel"/>
+    <w:tmpl w:val="E2461D58"/>
+    <w:lvl w:ilvl="0">
+      <w:start w:val="1"/>
+      <w:numFmt w:val="decimal"/>
+      <w:lvlText w:val="%1."/>
+      <w:lvlJc w:val="left"/>
+      <w:pPr>
+        <w:tabs>
+          <w:tab w:val="num" w:pos="926"/>
+        </w:tabs>
+        <w:ind w:left="926" w:hanging="360"/>
+      </w:pPr>
+    </w:lvl>
+  </w:abstractNum>
+  <w:abstractNum w:abstractNumId="3" w15:restartNumberingAfterBreak="0">
+    <w:nsid w:val="FFFFFF7F"/>
+    <w:multiLevelType w:val="singleLevel"/>
+    <w:tmpl w:val="43068CAE"/>
+    <w:lvl w:ilvl="0">
+      <w:start w:val="1"/>
+      <w:numFmt w:val="decimal"/>
+      <w:lvlText w:val="%1."/>
+      <w:lvlJc w:val="left"/>
+      <w:pPr>
+        <w:tabs>
+          <w:tab w:val="num" w:pos="643"/>
+        </w:tabs>
+        <w:ind w:left="643" w:hanging="360"/>
+      </w:pPr>
+    </w:lvl>
+  </w:abstractNum>
+  <w:abstractNum w:abstractNumId="4" w15:restartNumberingAfterBreak="0">
+    <w:nsid w:val="FFFFFF80"/>
+    <w:multiLevelType w:val="singleLevel"/>
+    <w:tmpl w:val="D158984E"/>
+    <w:lvl w:ilvl="0">
+      <w:start w:val="1"/>
+      <w:numFmt w:val="bullet"/>
+      <w:lvlText w:val=""/>
+      <w:lvlJc w:val="left"/>
+      <w:pPr>
+        <w:tabs>
+          <w:tab w:val="num" w:pos="1492"/>
+        </w:tabs>
+        <w:ind w:left="1492" w:hanging="360"/>
+      </w:pPr>
+      <w:rPr>
+        <w:rFonts w:ascii="Symbol" w:hAnsi="Symbol" w:hint="default"/>
+      </w:rPr>
+    </w:lvl>
+  </w:abstractNum>
+  <w:abstractNum w:abstractNumId="5" w15:restartNumberingAfterBreak="0">
+    <w:nsid w:val="FFFFFF81"/>
+    <w:multiLevelType w:val="singleLevel"/>
+    <w:tmpl w:val="9606D5E6"/>
+    <w:lvl w:ilvl="0">
+      <w:start w:val="1"/>
+      <w:numFmt w:val="bullet"/>
+      <w:lvlText w:val=""/>
+      <w:lvlJc w:val="left"/>
+      <w:pPr>
+        <w:tabs>
+          <w:tab w:val="num" w:pos="1209"/>
+        </w:tabs>
+        <w:ind w:left="1209" w:hanging="360"/>
+      </w:pPr>
+      <w:rPr>
+        <w:rFonts w:ascii="Symbol" w:hAnsi="Symbol" w:hint="default"/>
+      </w:rPr>
+    </w:lvl>
+  </w:abstractNum>
+  <w:abstractNum w:abstractNumId="6" w15:restartNumberingAfterBreak="0">
+    <w:nsid w:val="FFFFFF82"/>
+    <w:multiLevelType w:val="singleLevel"/>
+    <w:tmpl w:val="6B96CF0A"/>
+    <w:lvl w:ilvl="0">
+      <w:start w:val="1"/>
+      <w:numFmt w:val="bullet"/>
+      <w:lvlText w:val=""/>
+      <w:lvlJc w:val="left"/>
+      <w:pPr>
+        <w:tabs>
+          <w:tab w:val="num" w:pos="926"/>
+        </w:tabs>
+        <w:ind w:left="926" w:hanging="360"/>
+      </w:pPr>
+      <w:rPr>
+        <w:rFonts w:ascii="Symbol" w:hAnsi="Symbol" w:hint="default"/>
+      </w:rPr>
+    </w:lvl>
+  </w:abstractNum>
+  <w:abstractNum w:abstractNumId="7" w15:restartNumberingAfterBreak="0">
+    <w:nsid w:val="FFFFFF83"/>
+    <w:multiLevelType w:val="singleLevel"/>
+    <w:tmpl w:val="3344445C"/>
+    <w:lvl w:ilvl="0">
+      <w:start w:val="1"/>
+      <w:numFmt w:val="bullet"/>
+      <w:lvlText w:val=""/>
+      <w:lvlJc w:val="left"/>
+      <w:pPr>
+        <w:tabs>
+          <w:tab w:val="num" w:pos="643"/>
+        </w:tabs>
+        <w:ind w:left="643" w:hanging="360"/>
+      </w:pPr>
+      <w:rPr>
+        <w:rFonts w:ascii="Symbol" w:hAnsi="Symbol" w:hint="default"/>
+      </w:rPr>
+    </w:lvl>
+  </w:abstractNum>
+  <w:abstractNum w:abstractNumId="8" w15:restartNumberingAfterBreak="0">
+    <w:nsid w:val="FFFFFF88"/>
+    <w:multiLevelType w:val="singleLevel"/>
+    <w:tmpl w:val="71B47A86"/>
+    <w:lvl w:ilvl="0">
+      <w:start w:val="1"/>
+      <w:numFmt w:val="decimal"/>
+      <w:lvlText w:val="%1."/>
+      <w:lvlJc w:val="left"/>
+      <w:pPr>
+        <w:tabs>
+          <w:tab w:val="num" w:pos="360"/>
+        </w:tabs>
+        <w:ind w:left="360" w:hanging="360"/>
+      </w:pPr>
+    </w:lvl>
+  </w:abstractNum>
+  <w:abstractNum w:abstractNumId="9" w15:restartNumberingAfterBreak="0">
+    <w:nsid w:val="FFFFFF89"/>
+    <w:multiLevelType w:val="singleLevel"/>
+    <w:tmpl w:val="CA2EF3CA"/>
+    <w:lvl w:ilvl="0">
+      <w:start w:val="1"/>
+      <w:numFmt w:val="bullet"/>
+      <w:lvlText w:val=""/>
+      <w:lvlJc w:val="left"/>
+      <w:pPr>
+        <w:tabs>
+          <w:tab w:val="num" w:pos="360"/>
+        </w:tabs>
+        <w:ind w:left="360" w:hanging="360"/>
+      </w:pPr>
+      <w:rPr>
+        <w:rFonts w:ascii="Symbol" w:hAnsi="Symbol" w:hint="default"/>
+      </w:rPr>
+    </w:lvl>
+  </w:abstractNum>
+  <w:abstractNum w:abstractNumId="10" w15:restartNumberingAfterBreak="0">
     <w:nsid w:val="2C1AE401"/>
     <w:multiLevelType w:val="multilevel"/>
     <w:tmpl w:val="0E982854"/>
@@ -194,7 +516,37 @@
     </w:lvl>
   </w:abstractNum>
   <w:num w:numId="1">
+    <w:abstractNumId w:val="10"/>
+  </w:num>
+  <w:num w:numId="2">
     <w:abstractNumId w:val="0"/>
+  </w:num>
+  <w:num w:numId="3">
+    <w:abstractNumId w:val="1"/>
+  </w:num>
+  <w:num w:numId="4">
+    <w:abstractNumId w:val="2"/>
+  </w:num>
+  <w:num w:numId="5">
+    <w:abstractNumId w:val="3"/>
+  </w:num>
+  <w:num w:numId="6">
+    <w:abstractNumId w:val="8"/>
+  </w:num>
+  <w:num w:numId="7">
+    <w:abstractNumId w:val="4"/>
+  </w:num>
+  <w:num w:numId="8">
+    <w:abstractNumId w:val="5"/>
+  </w:num>
+  <w:num w:numId="9">
+    <w:abstractNumId w:val="6"/>
+  </w:num>
+  <w:num w:numId="10">
+    <w:abstractNumId w:val="7"/>
+  </w:num>
+  <w:num w:numId="11">
+    <w:abstractNumId w:val="9"/>
   </w:num>
 </w:numbering>
 </file>
@@ -354,6 +706,13 @@
     <w:lsdException w:name="Placeholder Text" w:semiHidden="1"/>
     <w:lsdException w:name="Light Shading"/>
     <w:lsdException w:name="Light List"/>
+    <w:lsdException w:name="Light Grid"/>
+    <w:lsdException w:name="Medium Shading 1"/>
+    <w:lsdException w:name="Medium Shading 2"/>
+    <w:lsdException w:name="Medium List 1"/>
+    <w:lsdException w:name="Medium List 2"/>
+    <w:lsdException w:name="Medium Grid 1"/>
+    <w:lsdException w:name="Medium Grid 2"/>
     <w:lsdException w:name="Medium Grid 3"/>
     <w:lsdException w:name="Dark List"/>
     <w:lsdException w:name="Colorful Shading"/>
@@ -758,6 +1117,7 @@
   <w:style w:type="paragraph" w:styleId="BodyText">
     <w:name w:val="Body Text"/>
     <w:basedOn w:val="Normal"/>
+    <w:link w:val="BodyTextChar"/>
     <w:qFormat/>
     <w:pPr>
       <w:spacing w:before="180" w:after="180"/>
@@ -1314,6 +1674,80 @@
       <w:sz w:val="22"/>
       <w:shd w:val="clear" w:color="auto" w:fill="F8F8F8"/>
     </w:rPr>
+  </w:style>
+  <w:style w:type="paragraph" w:styleId="BalloonText">
+    <w:name w:val="Balloon Text"/>
+    <w:basedOn w:val="Normal"/>
+    <w:link w:val="BalloonTextChar"/>
+    <w:semiHidden/>
+    <w:unhideWhenUsed/>
+    <w:rsid w:val="0074481B"/>
+    <w:pPr>
+      <w:spacing w:after="0"/>
+    </w:pPr>
+    <w:rPr>
+      <w:rFonts w:ascii="Times New Roman" w:hAnsi="Times New Roman" w:cs="Times New Roman"/>
+      <w:sz w:val="18"/>
+      <w:szCs w:val="18"/>
+    </w:rPr>
+  </w:style>
+  <w:style w:type="character" w:customStyle="1" w:styleId="BodyTextChar">
+    <w:name w:val="Body Text Char"/>
+    <w:basedOn w:val="DefaultParagraphFont"/>
+    <w:link w:val="BodyText"/>
+    <w:rsid w:val="0074481B"/>
+  </w:style>
+  <w:style w:type="character" w:customStyle="1" w:styleId="BalloonTextChar">
+    <w:name w:val="Balloon Text Char"/>
+    <w:basedOn w:val="DefaultParagraphFont"/>
+    <w:link w:val="BalloonText"/>
+    <w:semiHidden/>
+    <w:rsid w:val="0074481B"/>
+    <w:rPr>
+      <w:rFonts w:ascii="Times New Roman" w:hAnsi="Times New Roman" w:cs="Times New Roman"/>
+      <w:sz w:val="18"/>
+      <w:szCs w:val="18"/>
+    </w:rPr>
+  </w:style>
+  <w:style w:type="paragraph" w:styleId="Header">
+    <w:name w:val="header"/>
+    <w:basedOn w:val="Normal"/>
+    <w:link w:val="HeaderChar"/>
+    <w:unhideWhenUsed/>
+    <w:rsid w:val="00892AC1"/>
+    <w:pPr>
+      <w:tabs>
+        <w:tab w:val="center" w:pos="4513"/>
+        <w:tab w:val="right" w:pos="9026"/>
+      </w:tabs>
+      <w:spacing w:after="0"/>
+    </w:pPr>
+  </w:style>
+  <w:style w:type="character" w:customStyle="1" w:styleId="HeaderChar">
+    <w:name w:val="Header Char"/>
+    <w:basedOn w:val="DefaultParagraphFont"/>
+    <w:link w:val="Header"/>
+    <w:rsid w:val="00892AC1"/>
+  </w:style>
+  <w:style w:type="paragraph" w:styleId="Footer">
+    <w:name w:val="footer"/>
+    <w:basedOn w:val="Normal"/>
+    <w:link w:val="FooterChar"/>
+    <w:unhideWhenUsed/>
+    <w:rsid w:val="00892AC1"/>
+    <w:pPr>
+      <w:tabs>
+        <w:tab w:val="center" w:pos="4513"/>
+        <w:tab w:val="right" w:pos="9026"/>
+      </w:tabs>
+      <w:spacing w:after="0"/>
+    </w:pPr>
+  </w:style>
+  <w:style w:type="character" w:customStyle="1" w:styleId="FooterChar">
+    <w:name w:val="Footer Char"/>
+    <w:basedOn w:val="DefaultParagraphFont"/>
+    <w:link w:val="Footer"/>
+    <w:rsid w:val="00892AC1"/>
   </w:style>
 </w:styles>
 </file>

</xml_diff>

<commit_message>
update template skeletons - subtitles, authors
</commit_message>
<xml_diff>
--- a/inst/rmarkdown/templates/schola_word/resources/template.docx
+++ b/inst/rmarkdown/templates/schola_word/resources/template.docx
@@ -397,7 +397,7 @@
   <w:abstractNum w:abstractNumId="0" w15:restartNumberingAfterBreak="0">
     <w:nsid w:val="FFFFFF7C"/>
     <w:multiLevelType w:val="singleLevel"/>
-    <w:tmpl w:val="2CB0B4F6"/>
+    <w:tmpl w:val="E8E66A14"/>
     <w:lvl w:ilvl="0">
       <w:start w:val="1"/>
       <w:numFmt w:val="decimal"/>
@@ -414,7 +414,7 @@
   <w:abstractNum w:abstractNumId="1" w15:restartNumberingAfterBreak="0">
     <w:nsid w:val="FFFFFF7D"/>
     <w:multiLevelType w:val="singleLevel"/>
-    <w:tmpl w:val="BC628720"/>
+    <w:tmpl w:val="F78666A0"/>
     <w:lvl w:ilvl="0">
       <w:start w:val="1"/>
       <w:numFmt w:val="decimal"/>
@@ -431,7 +431,7 @@
   <w:abstractNum w:abstractNumId="2" w15:restartNumberingAfterBreak="0">
     <w:nsid w:val="FFFFFF7E"/>
     <w:multiLevelType w:val="singleLevel"/>
-    <w:tmpl w:val="37CE3ECE"/>
+    <w:tmpl w:val="693EE582"/>
     <w:lvl w:ilvl="0">
       <w:start w:val="1"/>
       <w:numFmt w:val="decimal"/>
@@ -448,7 +448,7 @@
   <w:abstractNum w:abstractNumId="3" w15:restartNumberingAfterBreak="0">
     <w:nsid w:val="FFFFFF7F"/>
     <w:multiLevelType w:val="singleLevel"/>
-    <w:tmpl w:val="EB20C574"/>
+    <w:tmpl w:val="498CFF00"/>
     <w:lvl w:ilvl="0">
       <w:start w:val="1"/>
       <w:numFmt w:val="decimal"/>
@@ -465,7 +465,7 @@
   <w:abstractNum w:abstractNumId="4" w15:restartNumberingAfterBreak="0">
     <w:nsid w:val="FFFFFF80"/>
     <w:multiLevelType w:val="singleLevel"/>
-    <w:tmpl w:val="E5C201FA"/>
+    <w:tmpl w:val="272297A2"/>
     <w:lvl w:ilvl="0">
       <w:start w:val="1"/>
       <w:numFmt w:val="bullet"/>
@@ -485,7 +485,7 @@
   <w:abstractNum w:abstractNumId="5" w15:restartNumberingAfterBreak="0">
     <w:nsid w:val="FFFFFF81"/>
     <w:multiLevelType w:val="singleLevel"/>
-    <w:tmpl w:val="380C97AC"/>
+    <w:tmpl w:val="B5FC05A6"/>
     <w:lvl w:ilvl="0">
       <w:start w:val="1"/>
       <w:numFmt w:val="bullet"/>
@@ -505,7 +505,7 @@
   <w:abstractNum w:abstractNumId="6" w15:restartNumberingAfterBreak="0">
     <w:nsid w:val="FFFFFF82"/>
     <w:multiLevelType w:val="singleLevel"/>
-    <w:tmpl w:val="478C4FA4"/>
+    <w:tmpl w:val="0B8A2F90"/>
     <w:lvl w:ilvl="0">
       <w:start w:val="1"/>
       <w:numFmt w:val="bullet"/>
@@ -525,7 +525,7 @@
   <w:abstractNum w:abstractNumId="7" w15:restartNumberingAfterBreak="0">
     <w:nsid w:val="FFFFFF83"/>
     <w:multiLevelType w:val="singleLevel"/>
-    <w:tmpl w:val="CD8CF930"/>
+    <w:tmpl w:val="07080A6E"/>
     <w:lvl w:ilvl="0">
       <w:start w:val="1"/>
       <w:numFmt w:val="bullet"/>
@@ -545,7 +545,7 @@
   <w:abstractNum w:abstractNumId="8" w15:restartNumberingAfterBreak="0">
     <w:nsid w:val="FFFFFF88"/>
     <w:multiLevelType w:val="singleLevel"/>
-    <w:tmpl w:val="7E1690BC"/>
+    <w:tmpl w:val="4232E18A"/>
     <w:lvl w:ilvl="0">
       <w:start w:val="1"/>
       <w:numFmt w:val="decimal"/>
@@ -562,7 +562,7 @@
   <w:abstractNum w:abstractNumId="9" w15:restartNumberingAfterBreak="0">
     <w:nsid w:val="FFFFFF89"/>
     <w:multiLevelType w:val="singleLevel"/>
-    <w:tmpl w:val="53AEA904"/>
+    <w:tmpl w:val="5D6C835A"/>
     <w:lvl w:ilvl="0">
       <w:start w:val="1"/>
       <w:numFmt w:val="bullet"/>
@@ -1532,10 +1532,11 @@
   <w:style w:type="character" w:styleId="Hyperlink">
     <w:name w:val="Hyperlink"/>
     <w:basedOn w:val="CaptionChar"/>
+    <w:rsid w:val="00AC7BE0"/>
     <w:rPr>
       <w:rFonts w:ascii="Arial" w:hAnsi="Arial"/>
-      <w:i/>
-      <w:color w:val="4F81BD" w:themeColor="accent1"/>
+      <w:i w:val="0"/>
+      <w:color w:val="000000" w:themeColor="text1"/>
       <w:sz w:val="20"/>
     </w:rPr>
   </w:style>

</xml_diff>

<commit_message>
customisable template, plot caption color fixed
see the NEWS for the details
</commit_message>
<xml_diff>
--- a/inst/rmarkdown/templates/schola_word/resources/template.docx
+++ b/inst/rmarkdown/templates/schola_word/resources/template.docx
@@ -4,7 +4,7 @@
   <w:body>
     <w:p>
       <w:pPr>
-        <w:pStyle w:val="Title"/>
+        <w:pStyle w:val="Nzev"/>
       </w:pPr>
       <w:proofErr w:type="spellStart"/>
       <w:r>
@@ -14,110 +14,427 @@
     </w:p>
     <w:p>
       <w:pPr>
-        <w:pStyle w:val="Subtitle"/>
-      </w:pPr>
+        <w:pStyle w:val="Podnadpis"/>
+      </w:pPr>
+      <w:proofErr w:type="spellStart"/>
       <w:r>
         <w:t>Subtitle</w:t>
-      </w:r>
-    </w:p>
-    <w:p>
-      <w:pPr>
-        <w:pStyle w:val="Author"/>
-      </w:pPr>
-      <w:r>
-        <w:t>Key author</w:t>
-      </w:r>
-    </w:p>
-    <w:p>
-      <w:pPr>
-        <w:pStyle w:val="Author"/>
-      </w:pPr>
-      <w:r>
-        <w:t xml:space="preserve">Tým </w:t>
-      </w:r>
-      <w:proofErr w:type="spellStart"/>
-      <w:r>
-        <w:t>Schola</w:t>
-      </w:r>
-      <w:proofErr w:type="spellEnd"/>
-      <w:r>
-        <w:t xml:space="preserve"> </w:t>
-      </w:r>
-      <w:proofErr w:type="spellStart"/>
-      <w:r>
-        <w:t>Empirica</w:t>
       </w:r>
       <w:proofErr w:type="spellEnd"/>
     </w:p>
     <w:p>
       <w:pPr>
-        <w:pStyle w:val="Date"/>
-      </w:pPr>
-      <w:r>
-        <w:t>3</w:t>
-      </w:r>
-      <w:r>
-        <w:t xml:space="preserve">. března </w:t>
-      </w:r>
-      <w:r>
-        <w:t>2020</w:t>
-      </w:r>
+        <w:pStyle w:val="Author"/>
+      </w:pPr>
+      <w:proofErr w:type="spellStart"/>
+      <w:r>
+        <w:t>Key</w:t>
+      </w:r>
+      <w:proofErr w:type="spellEnd"/>
+      <w:r>
+        <w:t xml:space="preserve"> </w:t>
+      </w:r>
+      <w:proofErr w:type="spellStart"/>
+      <w:r>
+        <w:t>author</w:t>
+      </w:r>
+      <w:proofErr w:type="spellEnd"/>
     </w:p>
     <w:p>
       <w:pPr>
-        <w:pStyle w:val="BodyText"/>
-      </w:pPr>
+        <w:pStyle w:val="Author"/>
+      </w:pPr>
+      <w:r>
+        <w:t xml:space="preserve">Tým </w:t>
+      </w:r>
+      <w:proofErr w:type="spellStart"/>
+      <w:r>
+        <w:t>Schola</w:t>
+      </w:r>
+      <w:proofErr w:type="spellEnd"/>
+      <w:r>
+        <w:t xml:space="preserve"> </w:t>
+      </w:r>
+      <w:r>
+        <w:t>Empirica</w:t>
+      </w:r>
     </w:p>
     <w:p>
       <w:pPr>
-        <w:pStyle w:val="Heading1"/>
-      </w:pPr>
-      <w:r>
-        <w:t>Heading 1</w:t>
+        <w:pStyle w:val="Datum"/>
+      </w:pPr>
+      <w:r>
+        <w:t>3</w:t>
+      </w:r>
+      <w:r>
+        <w:t xml:space="preserve">. </w:t>
+      </w:r>
+      <w:r>
+        <w:t>března</w:t>
+      </w:r>
+      <w:r>
+        <w:t xml:space="preserve"> </w:t>
+      </w:r>
+      <w:r>
+        <w:t>2020</w:t>
       </w:r>
     </w:p>
     <w:p>
       <w:pPr>
-        <w:pStyle w:val="Heading2"/>
-      </w:pPr>
-      <w:r>
-        <w:t>Heading 2</w:t>
-      </w:r>
+        <w:pStyle w:val="Abstract"/>
+      </w:pPr>
+      <w:proofErr w:type="spellStart"/>
+      <w:r>
+        <w:t>Lorem</w:t>
+      </w:r>
+      <w:proofErr w:type="spellEnd"/>
+      <w:r>
+        <w:t xml:space="preserve"> </w:t>
+      </w:r>
+      <w:proofErr w:type="spellStart"/>
+      <w:r>
+        <w:t>ipsum</w:t>
+      </w:r>
+      <w:proofErr w:type="spellEnd"/>
+      <w:r>
+        <w:t xml:space="preserve"> </w:t>
+      </w:r>
+      <w:proofErr w:type="spellStart"/>
+      <w:r>
+        <w:t>abstract</w:t>
+      </w:r>
+      <w:proofErr w:type="spellEnd"/>
+      <w:r>
+        <w:t>!</w:t>
+      </w:r>
+    </w:p>
+    <w:sdt>
+      <w:sdtPr>
+        <w:rPr>
+          <w:rFonts w:ascii="Arial" w:eastAsiaTheme="minorHAnsi" w:hAnsi="Arial" w:cstheme="minorBidi"/>
+          <w:color w:val="auto"/>
+          <w:sz w:val="24"/>
+          <w:szCs w:val="24"/>
+        </w:rPr>
+        <w:id w:val="1388836799"/>
+        <w:docPartObj>
+          <w:docPartGallery w:val="Table of Contents"/>
+          <w:docPartUnique/>
+        </w:docPartObj>
+      </w:sdtPr>
+      <w:sdtEndPr>
+        <w:rPr>
+          <w:b w:val="0"/>
+          <w:bCs w:val="0"/>
+        </w:rPr>
+      </w:sdtEndPr>
+      <w:sdtContent>
+        <w:p>
+          <w:pPr>
+            <w:pStyle w:val="Nadpisobsahu"/>
+          </w:pPr>
+          <w:r>
+            <w:t>Obsah</w:t>
+          </w:r>
+        </w:p>
+        <w:p>
+          <w:pPr>
+            <w:pStyle w:val="Obsah1"/>
+          </w:pPr>
+          <w:r>
+            <w:fldChar w:fldCharType="begin"/>
+          </w:r>
+          <w:r>
+            <w:instrText xml:space="preserve"> TOC \o "1-3" \h \z \u </w:instrText>
+          </w:r>
+          <w:r>
+            <w:fldChar w:fldCharType="separate"/>
+          </w:r>
+          <w:hyperlink w:anchor="_Toc52897488" w:history="1">
+            <w:r>
+              <w:rPr>
+                <w:rStyle w:val="Hypertextovodkaz"/>
+              </w:rPr>
+              <w:t>Heading</w:t>
+            </w:r>
+            <w:r>
+              <w:rPr>
+                <w:rStyle w:val="Hypertextovodkaz"/>
+              </w:rPr>
+              <w:t xml:space="preserve"> 1</w:t>
+            </w:r>
+            <w:r>
+              <w:rPr>
+                <w:webHidden/>
+              </w:rPr>
+              <w:tab/>
+            </w:r>
+            <w:r>
+              <w:rPr>
+                <w:webHidden/>
+              </w:rPr>
+              <w:fldChar w:fldCharType="begin"/>
+            </w:r>
+            <w:r>
+              <w:rPr>
+                <w:webHidden/>
+              </w:rPr>
+              <w:instrText xml:space="preserve"> PAGEREF _Toc52897488 \h </w:instrText>
+            </w:r>
+            <w:r>
+              <w:rPr>
+                <w:webHidden/>
+              </w:rPr>
+            </w:r>
+            <w:r>
+              <w:rPr>
+                <w:webHidden/>
+              </w:rPr>
+              <w:fldChar w:fldCharType="separate"/>
+            </w:r>
+            <w:r>
+              <w:rPr>
+                <w:webHidden/>
+              </w:rPr>
+              <w:t>1</w:t>
+            </w:r>
+            <w:r>
+              <w:rPr>
+                <w:webHidden/>
+              </w:rPr>
+              <w:fldChar w:fldCharType="end"/>
+            </w:r>
+          </w:hyperlink>
+        </w:p>
+        <w:p>
+          <w:pPr>
+            <w:pStyle w:val="Obsah2"/>
+          </w:pPr>
+          <w:hyperlink w:anchor="_Toc52897489" w:history="1">
+            <w:r>
+              <w:rPr>
+                <w:rStyle w:val="Hypertextovodkaz"/>
+              </w:rPr>
+              <w:t>Heading 2</w:t>
+            </w:r>
+            <w:r>
+              <w:rPr>
+                <w:webHidden/>
+              </w:rPr>
+              <w:tab/>
+            </w:r>
+            <w:r>
+              <w:rPr>
+                <w:webHidden/>
+              </w:rPr>
+              <w:fldChar w:fldCharType="begin"/>
+            </w:r>
+            <w:r>
+              <w:rPr>
+                <w:webHidden/>
+              </w:rPr>
+              <w:instrText xml:space="preserve"> PAGEREF _Toc52897489 \h </w:instrText>
+            </w:r>
+            <w:r>
+              <w:rPr>
+                <w:webHidden/>
+              </w:rPr>
+            </w:r>
+            <w:r>
+              <w:rPr>
+                <w:webHidden/>
+              </w:rPr>
+              <w:fldChar w:fldCharType="separate"/>
+            </w:r>
+            <w:r>
+              <w:rPr>
+                <w:webHidden/>
+              </w:rPr>
+              <w:t>1</w:t>
+            </w:r>
+            <w:r>
+              <w:rPr>
+                <w:webHidden/>
+              </w:rPr>
+              <w:fldChar w:fldCharType="end"/>
+            </w:r>
+          </w:hyperlink>
+        </w:p>
+        <w:p>
+          <w:pPr>
+            <w:pStyle w:val="Obsah3"/>
+          </w:pPr>
+          <w:hyperlink w:anchor="_Toc52897490" w:history="1">
+            <w:r>
+              <w:rPr>
+                <w:rStyle w:val="Hypertextovodkaz"/>
+              </w:rPr>
+              <w:t>Heading 3</w:t>
+            </w:r>
+            <w:r>
+              <w:rPr>
+                <w:webHidden/>
+              </w:rPr>
+              <w:tab/>
+            </w:r>
+            <w:r>
+              <w:rPr>
+                <w:webHidden/>
+              </w:rPr>
+              <w:fldChar w:fldCharType="begin"/>
+            </w:r>
+            <w:r>
+              <w:rPr>
+                <w:webHidden/>
+              </w:rPr>
+              <w:instrText xml:space="preserve"> PAGEREF _Toc52897490 \h </w:instrText>
+            </w:r>
+            <w:r>
+              <w:rPr>
+                <w:webHidden/>
+              </w:rPr>
+            </w:r>
+            <w:r>
+              <w:rPr>
+                <w:webHidden/>
+              </w:rPr>
+              <w:fldChar w:fldCharType="separate"/>
+            </w:r>
+            <w:r>
+              <w:rPr>
+                <w:webHidden/>
+              </w:rPr>
+              <w:t>1</w:t>
+            </w:r>
+            <w:r>
+              <w:rPr>
+                <w:webHidden/>
+              </w:rPr>
+              <w:fldChar w:fldCharType="end"/>
+            </w:r>
+          </w:hyperlink>
+        </w:p>
+        <w:p>
+          <w:r>
+            <w:rPr>
+              <w:b/>
+              <w:bCs/>
+            </w:rPr>
+            <w:fldChar w:fldCharType="end"/>
+          </w:r>
+        </w:p>
+      </w:sdtContent>
+    </w:sdt>
+    <w:p>
+      <w:pPr>
+        <w:pStyle w:val="Nadpis1"/>
+      </w:pPr>
+      <w:bookmarkStart w:id="0" w:name="_Toc52897488"/>
+      <w:proofErr w:type="spellStart"/>
+      <w:r>
+        <w:t>Heading</w:t>
+      </w:r>
+      <w:proofErr w:type="spellEnd"/>
+      <w:r>
+        <w:t xml:space="preserve"> 1</w:t>
+      </w:r>
+      <w:bookmarkEnd w:id="0"/>
     </w:p>
     <w:p>
       <w:pPr>
-        <w:pStyle w:val="Heading3"/>
-      </w:pPr>
-      <w:r>
-        <w:t>Heading 3</w:t>
-      </w:r>
+        <w:pStyle w:val="Nadpis2"/>
+      </w:pPr>
+      <w:bookmarkStart w:id="1" w:name="_Toc52897489"/>
+      <w:proofErr w:type="spellStart"/>
+      <w:r>
+        <w:t>Heading</w:t>
+      </w:r>
+      <w:proofErr w:type="spellEnd"/>
+      <w:r>
+        <w:t xml:space="preserve"> 2</w:t>
+      </w:r>
+      <w:bookmarkEnd w:id="1"/>
     </w:p>
     <w:p>
       <w:pPr>
-        <w:pStyle w:val="Heading4"/>
-      </w:pPr>
-      <w:r>
-        <w:t>Heading 4</w:t>
-      </w:r>
+        <w:pStyle w:val="Nadpis3"/>
+      </w:pPr>
+      <w:bookmarkStart w:id="2" w:name="_Toc52897490"/>
+      <w:proofErr w:type="spellStart"/>
+      <w:r>
+        <w:t>Heading</w:t>
+      </w:r>
+      <w:proofErr w:type="spellEnd"/>
+      <w:r>
+        <w:t xml:space="preserve"> 3</w:t>
+      </w:r>
+      <w:bookmarkEnd w:id="2"/>
     </w:p>
     <w:p>
       <w:pPr>
-        <w:pStyle w:val="BodyText"/>
-      </w:pPr>
-      <w:r>
-        <w:t>Normal text here</w:t>
-      </w:r>
+        <w:pStyle w:val="Nadpis4"/>
+      </w:pPr>
+      <w:proofErr w:type="spellStart"/>
+      <w:r>
+        <w:t>Heading</w:t>
+      </w:r>
+      <w:proofErr w:type="spellEnd"/>
+      <w:r>
+        <w:t xml:space="preserve"> 4</w:t>
+      </w:r>
+    </w:p>
+    <w:p>
+      <w:pPr>
+        <w:pStyle w:val="FirstParagraph"/>
+        <w:ind w:firstLine="567"/>
+      </w:pPr>
+      <w:proofErr w:type="spellStart"/>
+      <w:r>
+        <w:t>First</w:t>
+      </w:r>
+      <w:proofErr w:type="spellEnd"/>
+      <w:r>
+        <w:t xml:space="preserve"> </w:t>
+      </w:r>
+      <w:proofErr w:type="spellStart"/>
+      <w:r>
+        <w:t>paragraph</w:t>
+      </w:r>
+      <w:proofErr w:type="spellEnd"/>
+      <w:r>
+        <w:t>.</w:t>
+      </w:r>
+    </w:p>
+    <w:p>
+      <w:pPr>
+        <w:pStyle w:val="Zkladntext"/>
+      </w:pPr>
+      <w:proofErr w:type="spellStart"/>
+      <w:r>
+        <w:t>Normal</w:t>
+      </w:r>
+      <w:proofErr w:type="spellEnd"/>
+      <w:r>
+        <w:t xml:space="preserve"> text</w:t>
+      </w:r>
+      <w:r>
+        <w:t xml:space="preserve"> </w:t>
+      </w:r>
+      <w:proofErr w:type="spellStart"/>
+      <w:r>
+        <w:t>here</w:t>
+      </w:r>
+      <w:proofErr w:type="spellEnd"/>
       <w:r>
         <w:rPr>
-          <w:rStyle w:val="FootnoteReference"/>
+          <w:rStyle w:val="Znakapoznpodarou"/>
         </w:rPr>
         <w:footnoteReference w:id="1"/>
       </w:r>
     </w:p>
     <w:p>
       <w:pPr>
-        <w:pStyle w:val="BodyText"/>
-        <w:keepNext/>
+        <w:pStyle w:val="Zkladntext"/>
       </w:pPr>
       <w:r>
         <w:t>[</w:t>
@@ -136,7 +453,13 @@
       </w:r>
       <w:proofErr w:type="spellEnd"/>
       <w:r>
-        <w:t xml:space="preserve"> image </w:t>
+        <w:t xml:space="preserve"> </w:t>
+      </w:r>
+      <w:r>
+        <w:t>image</w:t>
+      </w:r>
+      <w:r>
+        <w:t xml:space="preserve"> </w:t>
       </w:r>
       <w:proofErr w:type="spellStart"/>
       <w:r>
@@ -173,10 +496,15 @@
     </w:p>
     <w:p>
       <w:pPr>
-        <w:pStyle w:val="Caption"/>
-      </w:pPr>
-      <w:r>
-        <w:t xml:space="preserve">Figure </w:t>
+        <w:pStyle w:val="Titulek"/>
+      </w:pPr>
+      <w:proofErr w:type="spellStart"/>
+      <w:r>
+        <w:t>Figure</w:t>
+      </w:r>
+      <w:proofErr w:type="spellEnd"/>
+      <w:r>
+        <w:t xml:space="preserve"> </w:t>
       </w:r>
       <w:r>
         <w:fldChar w:fldCharType="begin"/>
@@ -194,21 +522,25 @@
         <w:t>1</w:t>
       </w:r>
       <w:r>
+        <w:rPr>
+          <w:noProof/>
+        </w:rPr>
         <w:fldChar w:fldCharType="end"/>
       </w:r>
     </w:p>
     <w:p>
       <w:pPr>
-        <w:pStyle w:val="BodyText"/>
+        <w:pStyle w:val="Zkladntext"/>
       </w:pPr>
     </w:p>
     <w:sectPr>
       <w:headerReference w:type="default" r:id="rId8"/>
-      <w:headerReference w:type="first" r:id="rId9"/>
+      <w:footerReference w:type="default" r:id="rId9"/>
+      <w:headerReference w:type="first" r:id="rId10"/>
+      <w:footerReference w:type="first" r:id="rId11"/>
       <w:pgSz w:w="11900" w:h="16840"/>
       <w:pgMar w:top="1134" w:right="1418" w:bottom="1134" w:left="1418" w:header="720" w:footer="720" w:gutter="0"/>
       <w:cols w:space="720"/>
-      <w:titlePg/>
       <w:docGrid w:linePitch="326"/>
     </w:sectPr>
   </w:body>
@@ -240,6 +572,162 @@
 </w:endnotes>
 </file>
 
+<file path=word/footer1.xml><?xml version="1.0" encoding="utf-8"?>
+<w:ftr xmlns:wpc="http://schemas.microsoft.com/office/word/2010/wordprocessingCanvas" xmlns:cx="http://schemas.microsoft.com/office/drawing/2014/chartex" xmlns:cx1="http://schemas.microsoft.com/office/drawing/2015/9/8/chartex" xmlns:cx2="http://schemas.microsoft.com/office/drawing/2015/10/21/chartex" xmlns:cx3="http://schemas.microsoft.com/office/drawing/2016/5/9/chartex" xmlns:cx4="http://schemas.microsoft.com/office/drawing/2016/5/10/chartex" xmlns:cx5="http://schemas.microsoft.com/office/drawing/2016/5/11/chartex" xmlns:cx6="http://schemas.microsoft.com/office/drawing/2016/5/12/chartex" xmlns:cx7="http://schemas.microsoft.com/office/drawing/2016/5/13/chartex" xmlns:cx8="http://schemas.microsoft.com/office/drawing/2016/5/14/chartex" xmlns:mc="http://schemas.openxmlformats.org/markup-compatibility/2006" xmlns:aink="http://schemas.microsoft.com/office/drawing/2016/ink" xmlns:am3d="http://schemas.microsoft.com/office/drawing/2017/model3d" xmlns:o="urn:schemas-microsoft-com:office:office" xmlns:r="http://schemas.openxmlformats.org/officeDocument/2006/relationships" xmlns:m="http://schemas.openxmlformats.org/officeDocument/2006/math" xmlns:v="urn:schemas-microsoft-com:vml" xmlns:wp14="http://schemas.microsoft.com/office/word/2010/wordprocessingDrawing" xmlns:wp="http://schemas.openxmlformats.org/drawingml/2006/wordprocessingDrawing" xmlns:w10="urn:schemas-microsoft-com:office:word" xmlns:w="http://schemas.openxmlformats.org/wordprocessingml/2006/main" xmlns:w14="http://schemas.microsoft.com/office/word/2010/wordml" xmlns:w15="http://schemas.microsoft.com/office/word/2012/wordml" xmlns:w16cex="http://schemas.microsoft.com/office/word/2018/wordml/cex" xmlns:w16cid="http://schemas.microsoft.com/office/word/2016/wordml/cid" xmlns:w16="http://schemas.microsoft.com/office/word/2018/wordml" xmlns:w16se="http://schemas.microsoft.com/office/word/2015/wordml/symex" xmlns:wpg="http://schemas.microsoft.com/office/word/2010/wordprocessingGroup" xmlns:wpi="http://schemas.microsoft.com/office/word/2010/wordprocessingInk" xmlns:wne="http://schemas.microsoft.com/office/word/2006/wordml" xmlns:wps="http://schemas.microsoft.com/office/word/2010/wordprocessingShape" mc:Ignorable="w14 w15 w16se w16cid w16 w16cex wp14">
+  <w:sdt>
+    <w:sdtPr>
+      <w:rPr>
+        <w:sz w:val="22"/>
+        <w:szCs w:val="22"/>
+      </w:rPr>
+      <w:id w:val="-899206619"/>
+      <w:docPartObj>
+        <w:docPartGallery w:val="Page Numbers (Bottom of Page)"/>
+        <w:docPartUnique/>
+      </w:docPartObj>
+    </w:sdtPr>
+    <w:sdtEndPr/>
+    <w:sdtContent>
+      <w:p>
+        <w:pPr>
+          <w:pStyle w:val="Zpat"/>
+          <w:rPr>
+            <w:sz w:val="22"/>
+            <w:szCs w:val="22"/>
+          </w:rPr>
+        </w:pPr>
+        <w:r>
+          <w:rPr>
+            <w:sz w:val="22"/>
+            <w:szCs w:val="22"/>
+          </w:rPr>
+          <w:fldChar w:fldCharType="begin"/>
+        </w:r>
+        <w:r>
+          <w:rPr>
+            <w:sz w:val="22"/>
+            <w:szCs w:val="22"/>
+          </w:rPr>
+          <w:instrText>PAGE   \* MERGEFORMAT</w:instrText>
+        </w:r>
+        <w:r>
+          <w:rPr>
+            <w:sz w:val="22"/>
+            <w:szCs w:val="22"/>
+          </w:rPr>
+          <w:fldChar w:fldCharType="separate"/>
+        </w:r>
+        <w:r>
+          <w:rPr>
+            <w:sz w:val="22"/>
+            <w:szCs w:val="22"/>
+          </w:rPr>
+          <w:t>2</w:t>
+        </w:r>
+        <w:r>
+          <w:rPr>
+            <w:sz w:val="22"/>
+            <w:szCs w:val="22"/>
+          </w:rPr>
+          <w:fldChar w:fldCharType="end"/>
+        </w:r>
+        <w:r>
+          <w:rPr>
+            <w:sz w:val="22"/>
+            <w:szCs w:val="22"/>
+          </w:rPr>
+          <w:t>/</w:t>
+        </w:r>
+        <w:r>
+          <w:rPr>
+            <w:sz w:val="22"/>
+            <w:szCs w:val="22"/>
+          </w:rPr>
+          <w:fldChar w:fldCharType="begin"/>
+        </w:r>
+        <w:r>
+          <w:rPr>
+            <w:sz w:val="22"/>
+            <w:szCs w:val="22"/>
+          </w:rPr>
+          <w:instrText xml:space="preserve"> NUMPAGES  \* Arabic  \* MERGEFORMAT </w:instrText>
+        </w:r>
+        <w:r>
+          <w:rPr>
+            <w:sz w:val="22"/>
+            <w:szCs w:val="22"/>
+          </w:rPr>
+          <w:fldChar w:fldCharType="separate"/>
+        </w:r>
+        <w:r>
+          <w:rPr>
+            <w:noProof/>
+            <w:sz w:val="22"/>
+            <w:szCs w:val="22"/>
+          </w:rPr>
+          <w:t>1</w:t>
+        </w:r>
+        <w:r>
+          <w:rPr>
+            <w:noProof/>
+            <w:sz w:val="22"/>
+            <w:szCs w:val="22"/>
+          </w:rPr>
+          <w:fldChar w:fldCharType="end"/>
+        </w:r>
+      </w:p>
+    </w:sdtContent>
+  </w:sdt>
+  <w:p>
+    <w:pPr>
+      <w:pStyle w:val="Zpat"/>
+    </w:pPr>
+  </w:p>
+</w:ftr>
+</file>
+
+<file path=word/footer2.xml><?xml version="1.0" encoding="utf-8"?>
+<w:ftr xmlns:wpc="http://schemas.microsoft.com/office/word/2010/wordprocessingCanvas" xmlns:cx="http://schemas.microsoft.com/office/drawing/2014/chartex" xmlns:cx1="http://schemas.microsoft.com/office/drawing/2015/9/8/chartex" xmlns:cx2="http://schemas.microsoft.com/office/drawing/2015/10/21/chartex" xmlns:cx3="http://schemas.microsoft.com/office/drawing/2016/5/9/chartex" xmlns:cx4="http://schemas.microsoft.com/office/drawing/2016/5/10/chartex" xmlns:cx5="http://schemas.microsoft.com/office/drawing/2016/5/11/chartex" xmlns:cx6="http://schemas.microsoft.com/office/drawing/2016/5/12/chartex" xmlns:cx7="http://schemas.microsoft.com/office/drawing/2016/5/13/chartex" xmlns:cx8="http://schemas.microsoft.com/office/drawing/2016/5/14/chartex" xmlns:mc="http://schemas.openxmlformats.org/markup-compatibility/2006" xmlns:aink="http://schemas.microsoft.com/office/drawing/2016/ink" xmlns:am3d="http://schemas.microsoft.com/office/drawing/2017/model3d" xmlns:o="urn:schemas-microsoft-com:office:office" xmlns:r="http://schemas.openxmlformats.org/officeDocument/2006/relationships" xmlns:m="http://schemas.openxmlformats.org/officeDocument/2006/math" xmlns:v="urn:schemas-microsoft-com:vml" xmlns:wp14="http://schemas.microsoft.com/office/word/2010/wordprocessingDrawing" xmlns:wp="http://schemas.openxmlformats.org/drawingml/2006/wordprocessingDrawing" xmlns:w10="urn:schemas-microsoft-com:office:word" xmlns:w="http://schemas.openxmlformats.org/wordprocessingml/2006/main" xmlns:w14="http://schemas.microsoft.com/office/word/2010/wordml" xmlns:w15="http://schemas.microsoft.com/office/word/2012/wordml" xmlns:w16cex="http://schemas.microsoft.com/office/word/2018/wordml/cex" xmlns:w16cid="http://schemas.microsoft.com/office/word/2016/wordml/cid" xmlns:w16="http://schemas.microsoft.com/office/word/2018/wordml" xmlns:w16se="http://schemas.microsoft.com/office/word/2015/wordml/symex" xmlns:wpg="http://schemas.microsoft.com/office/word/2010/wordprocessingGroup" xmlns:wpi="http://schemas.microsoft.com/office/word/2010/wordprocessingInk" xmlns:wne="http://schemas.microsoft.com/office/word/2006/wordml" xmlns:wps="http://schemas.microsoft.com/office/word/2010/wordprocessingShape" mc:Ignorable="w14 w15 w16se w16cid w16 w16cex wp14">
+  <w:sdt>
+    <w:sdtPr>
+      <w:id w:val="692814817"/>
+      <w:docPartObj>
+        <w:docPartGallery w:val="Page Numbers (Bottom of Page)"/>
+        <w:docPartUnique/>
+      </w:docPartObj>
+    </w:sdtPr>
+    <w:sdtEndPr/>
+    <w:sdtContent>
+      <w:p>
+        <w:pPr>
+          <w:pStyle w:val="Zpat"/>
+        </w:pPr>
+        <w:r>
+          <w:fldChar w:fldCharType="begin"/>
+        </w:r>
+        <w:r>
+          <w:instrText>PAGE   \* MERGEFORMAT</w:instrText>
+        </w:r>
+        <w:r>
+          <w:fldChar w:fldCharType="separate"/>
+        </w:r>
+        <w:r>
+          <w:t>2</w:t>
+        </w:r>
+        <w:r>
+          <w:fldChar w:fldCharType="end"/>
+        </w:r>
+      </w:p>
+    </w:sdtContent>
+  </w:sdt>
+  <w:p>
+    <w:pPr>
+      <w:pStyle w:val="Zpat"/>
+    </w:pPr>
+  </w:p>
+</w:ftr>
+</file>
+
 <file path=word/footnotes.xml><?xml version="1.0" encoding="utf-8"?>
 <w:footnotes xmlns:wpc="http://schemas.microsoft.com/office/word/2010/wordprocessingCanvas" xmlns:cx="http://schemas.microsoft.com/office/drawing/2014/chartex" xmlns:cx1="http://schemas.microsoft.com/office/drawing/2015/9/8/chartex" xmlns:cx2="http://schemas.microsoft.com/office/drawing/2015/10/21/chartex" xmlns:cx3="http://schemas.microsoft.com/office/drawing/2016/5/9/chartex" xmlns:cx4="http://schemas.microsoft.com/office/drawing/2016/5/10/chartex" xmlns:cx5="http://schemas.microsoft.com/office/drawing/2016/5/11/chartex" xmlns:cx6="http://schemas.microsoft.com/office/drawing/2016/5/12/chartex" xmlns:cx7="http://schemas.microsoft.com/office/drawing/2016/5/13/chartex" xmlns:cx8="http://schemas.microsoft.com/office/drawing/2016/5/14/chartex" xmlns:mc="http://schemas.openxmlformats.org/markup-compatibility/2006" xmlns:aink="http://schemas.microsoft.com/office/drawing/2016/ink" xmlns:am3d="http://schemas.microsoft.com/office/drawing/2017/model3d" xmlns:o="urn:schemas-microsoft-com:office:office" xmlns:r="http://schemas.openxmlformats.org/officeDocument/2006/relationships" xmlns:m="http://schemas.openxmlformats.org/officeDocument/2006/math" xmlns:v="urn:schemas-microsoft-com:vml" xmlns:wp14="http://schemas.microsoft.com/office/word/2010/wordprocessingDrawing" xmlns:wp="http://schemas.openxmlformats.org/drawingml/2006/wordprocessingDrawing" xmlns:w10="urn:schemas-microsoft-com:office:word" xmlns:w="http://schemas.openxmlformats.org/wordprocessingml/2006/main" xmlns:w14="http://schemas.microsoft.com/office/word/2010/wordml" xmlns:w15="http://schemas.microsoft.com/office/word/2012/wordml" xmlns:w16cex="http://schemas.microsoft.com/office/word/2018/wordml/cex" xmlns:w16cid="http://schemas.microsoft.com/office/word/2016/wordml/cid" xmlns:w16="http://schemas.microsoft.com/office/word/2018/wordml" xmlns:w16se="http://schemas.microsoft.com/office/word/2015/wordml/symex" xmlns:wpg="http://schemas.microsoft.com/office/word/2010/wordprocessingGroup" xmlns:wpi="http://schemas.microsoft.com/office/word/2010/wordprocessingInk" xmlns:wne="http://schemas.microsoft.com/office/word/2006/wordml" xmlns:wps="http://schemas.microsoft.com/office/word/2010/wordprocessingShape" mc:Ignorable="w14 w15 w16se w16cid w16 w16cex wp14">
   <w:footnote w:type="separator" w:id="-1">
@@ -259,15 +747,18 @@
   <w:footnote w:id="1">
     <w:p>
       <w:pPr>
-        <w:pStyle w:val="FootnoteText"/>
+        <w:pStyle w:val="Textpoznpodarou"/>
       </w:pPr>
       <w:r>
         <w:rPr>
-          <w:rStyle w:val="FootnoteReference"/>
+          <w:rStyle w:val="Znakapoznpodarou"/>
         </w:rPr>
         <w:footnoteRef/>
       </w:r>
       <w:r>
+        <w:rPr>
+          <w:rStyle w:val="Znakapoznpodarou"/>
+        </w:rPr>
         <w:t xml:space="preserve"> </w:t>
       </w:r>
       <w:proofErr w:type="spellStart"/>
@@ -292,7 +783,7 @@
 <w:hdr xmlns:wpc="http://schemas.microsoft.com/office/word/2010/wordprocessingCanvas" xmlns:cx="http://schemas.microsoft.com/office/drawing/2014/chartex" xmlns:cx1="http://schemas.microsoft.com/office/drawing/2015/9/8/chartex" xmlns:cx2="http://schemas.microsoft.com/office/drawing/2015/10/21/chartex" xmlns:cx3="http://schemas.microsoft.com/office/drawing/2016/5/9/chartex" xmlns:cx4="http://schemas.microsoft.com/office/drawing/2016/5/10/chartex" xmlns:cx5="http://schemas.microsoft.com/office/drawing/2016/5/11/chartex" xmlns:cx6="http://schemas.microsoft.com/office/drawing/2016/5/12/chartex" xmlns:cx7="http://schemas.microsoft.com/office/drawing/2016/5/13/chartex" xmlns:cx8="http://schemas.microsoft.com/office/drawing/2016/5/14/chartex" xmlns:mc="http://schemas.openxmlformats.org/markup-compatibility/2006" xmlns:aink="http://schemas.microsoft.com/office/drawing/2016/ink" xmlns:am3d="http://schemas.microsoft.com/office/drawing/2017/model3d" xmlns:o="urn:schemas-microsoft-com:office:office" xmlns:r="http://schemas.openxmlformats.org/officeDocument/2006/relationships" xmlns:m="http://schemas.openxmlformats.org/officeDocument/2006/math" xmlns:v="urn:schemas-microsoft-com:vml" xmlns:wp14="http://schemas.microsoft.com/office/word/2010/wordprocessingDrawing" xmlns:wp="http://schemas.openxmlformats.org/drawingml/2006/wordprocessingDrawing" xmlns:w10="urn:schemas-microsoft-com:office:word" xmlns:w="http://schemas.openxmlformats.org/wordprocessingml/2006/main" xmlns:w14="http://schemas.microsoft.com/office/word/2010/wordml" xmlns:w15="http://schemas.microsoft.com/office/word/2012/wordml" xmlns:w16cex="http://schemas.microsoft.com/office/word/2018/wordml/cex" xmlns:w16cid="http://schemas.microsoft.com/office/word/2016/wordml/cid" xmlns:w16="http://schemas.microsoft.com/office/word/2018/wordml" xmlns:w16se="http://schemas.microsoft.com/office/word/2015/wordml/symex" xmlns:wpg="http://schemas.microsoft.com/office/word/2010/wordprocessingGroup" xmlns:wpi="http://schemas.microsoft.com/office/word/2010/wordprocessingInk" xmlns:wne="http://schemas.microsoft.com/office/word/2006/wordml" xmlns:wps="http://schemas.microsoft.com/office/word/2010/wordprocessingShape" mc:Ignorable="w14 w15 w16se w16cid w16 w16cex wp14">
   <w:p>
     <w:pPr>
-      <w:pStyle w:val="Header"/>
+      <w:pStyle w:val="Zhlav"/>
       <w:tabs>
         <w:tab w:val="right" w:pos="9064"/>
       </w:tabs>
@@ -306,19 +797,19 @@
 <w:hdr xmlns:wpc="http://schemas.microsoft.com/office/word/2010/wordprocessingCanvas" xmlns:cx="http://schemas.microsoft.com/office/drawing/2014/chartex" xmlns:cx1="http://schemas.microsoft.com/office/drawing/2015/9/8/chartex" xmlns:cx2="http://schemas.microsoft.com/office/drawing/2015/10/21/chartex" xmlns:cx3="http://schemas.microsoft.com/office/drawing/2016/5/9/chartex" xmlns:cx4="http://schemas.microsoft.com/office/drawing/2016/5/10/chartex" xmlns:cx5="http://schemas.microsoft.com/office/drawing/2016/5/11/chartex" xmlns:cx6="http://schemas.microsoft.com/office/drawing/2016/5/12/chartex" xmlns:cx7="http://schemas.microsoft.com/office/drawing/2016/5/13/chartex" xmlns:cx8="http://schemas.microsoft.com/office/drawing/2016/5/14/chartex" xmlns:mc="http://schemas.openxmlformats.org/markup-compatibility/2006" xmlns:aink="http://schemas.microsoft.com/office/drawing/2016/ink" xmlns:am3d="http://schemas.microsoft.com/office/drawing/2017/model3d" xmlns:o="urn:schemas-microsoft-com:office:office" xmlns:r="http://schemas.openxmlformats.org/officeDocument/2006/relationships" xmlns:m="http://schemas.openxmlformats.org/officeDocument/2006/math" xmlns:v="urn:schemas-microsoft-com:vml" xmlns:wp14="http://schemas.microsoft.com/office/word/2010/wordprocessingDrawing" xmlns:wp="http://schemas.openxmlformats.org/drawingml/2006/wordprocessingDrawing" xmlns:w10="urn:schemas-microsoft-com:office:word" xmlns:w="http://schemas.openxmlformats.org/wordprocessingml/2006/main" xmlns:w14="http://schemas.microsoft.com/office/word/2010/wordml" xmlns:w15="http://schemas.microsoft.com/office/word/2012/wordml" xmlns:w16cex="http://schemas.microsoft.com/office/word/2018/wordml/cex" xmlns:w16cid="http://schemas.microsoft.com/office/word/2016/wordml/cid" xmlns:w16="http://schemas.microsoft.com/office/word/2018/wordml" xmlns:w16se="http://schemas.microsoft.com/office/word/2015/wordml/symex" xmlns:wpg="http://schemas.microsoft.com/office/word/2010/wordprocessingGroup" xmlns:wpi="http://schemas.microsoft.com/office/word/2010/wordprocessingInk" xmlns:wne="http://schemas.microsoft.com/office/word/2006/wordml" xmlns:wps="http://schemas.microsoft.com/office/word/2010/wordprocessingShape" mc:Ignorable="w14 w15 w16se w16cid w16 w16cex wp14">
   <w:p>
     <w:pPr>
-      <w:pStyle w:val="Header"/>
+      <w:pStyle w:val="Zhlav"/>
       <w:tabs>
         <w:tab w:val="right" w:pos="9064"/>
       </w:tabs>
     </w:pPr>
-    <w:bookmarkStart w:id="0" w:name="logo_client"/>
+    <w:bookmarkStart w:id="3" w:name="logo_client"/>
     <w:r>
       <w:rPr>
         <w:color w:val="FFFFFF" w:themeColor="background1"/>
       </w:rPr>
       <w:t>bookmar</w:t>
     </w:r>
-    <w:bookmarkEnd w:id="0"/>
+    <w:bookmarkEnd w:id="3"/>
     <w:r>
       <w:rPr>
         <w:color w:val="FFFFFF" w:themeColor="background1"/>
@@ -340,7 +831,7 @@
       </w:rPr>
       <w:t xml:space="preserve"> </w:t>
     </w:r>
-    <w:bookmarkStart w:id="1" w:name="logo_schola"/>
+    <w:bookmarkStart w:id="4" w:name="logo_schola"/>
     <w:r>
       <w:rPr>
         <w:noProof/>
@@ -387,7 +878,7 @@
         </wp:inline>
       </w:drawing>
     </w:r>
-    <w:bookmarkEnd w:id="1"/>
+    <w:bookmarkEnd w:id="4"/>
   </w:p>
 </w:hdr>
 </file>
@@ -397,7 +888,7 @@
   <w:abstractNum w:abstractNumId="0" w15:restartNumberingAfterBreak="0">
     <w:nsid w:val="FFFFFF7C"/>
     <w:multiLevelType w:val="singleLevel"/>
-    <w:tmpl w:val="C23614E6"/>
+    <w:tmpl w:val="42620D78"/>
     <w:lvl w:ilvl="0">
       <w:start w:val="1"/>
       <w:numFmt w:val="decimal"/>
@@ -414,7 +905,7 @@
   <w:abstractNum w:abstractNumId="1" w15:restartNumberingAfterBreak="0">
     <w:nsid w:val="FFFFFF7D"/>
     <w:multiLevelType w:val="singleLevel"/>
-    <w:tmpl w:val="1D14FA12"/>
+    <w:tmpl w:val="44028678"/>
     <w:lvl w:ilvl="0">
       <w:start w:val="1"/>
       <w:numFmt w:val="decimal"/>
@@ -431,7 +922,7 @@
   <w:abstractNum w:abstractNumId="2" w15:restartNumberingAfterBreak="0">
     <w:nsid w:val="FFFFFF7E"/>
     <w:multiLevelType w:val="singleLevel"/>
-    <w:tmpl w:val="0C2C6184"/>
+    <w:tmpl w:val="1C961DB0"/>
     <w:lvl w:ilvl="0">
       <w:start w:val="1"/>
       <w:numFmt w:val="decimal"/>
@@ -448,7 +939,7 @@
   <w:abstractNum w:abstractNumId="3" w15:restartNumberingAfterBreak="0">
     <w:nsid w:val="FFFFFF7F"/>
     <w:multiLevelType w:val="singleLevel"/>
-    <w:tmpl w:val="61BE504C"/>
+    <w:tmpl w:val="283A87E0"/>
     <w:lvl w:ilvl="0">
       <w:start w:val="1"/>
       <w:numFmt w:val="decimal"/>
@@ -465,7 +956,7 @@
   <w:abstractNum w:abstractNumId="4" w15:restartNumberingAfterBreak="0">
     <w:nsid w:val="FFFFFF80"/>
     <w:multiLevelType w:val="singleLevel"/>
-    <w:tmpl w:val="052484F2"/>
+    <w:tmpl w:val="285CB1A6"/>
     <w:lvl w:ilvl="0">
       <w:start w:val="1"/>
       <w:numFmt w:val="bullet"/>
@@ -485,7 +976,7 @@
   <w:abstractNum w:abstractNumId="5" w15:restartNumberingAfterBreak="0">
     <w:nsid w:val="FFFFFF81"/>
     <w:multiLevelType w:val="singleLevel"/>
-    <w:tmpl w:val="B82622DE"/>
+    <w:tmpl w:val="9E826BA6"/>
     <w:lvl w:ilvl="0">
       <w:start w:val="1"/>
       <w:numFmt w:val="bullet"/>
@@ -505,7 +996,7 @@
   <w:abstractNum w:abstractNumId="6" w15:restartNumberingAfterBreak="0">
     <w:nsid w:val="FFFFFF82"/>
     <w:multiLevelType w:val="singleLevel"/>
-    <w:tmpl w:val="1868D324"/>
+    <w:tmpl w:val="6A8882D4"/>
     <w:lvl w:ilvl="0">
       <w:start w:val="1"/>
       <w:numFmt w:val="bullet"/>
@@ -525,7 +1016,7 @@
   <w:abstractNum w:abstractNumId="7" w15:restartNumberingAfterBreak="0">
     <w:nsid w:val="FFFFFF83"/>
     <w:multiLevelType w:val="singleLevel"/>
-    <w:tmpl w:val="8BDCDBA6"/>
+    <w:tmpl w:val="4636F3C4"/>
     <w:lvl w:ilvl="0">
       <w:start w:val="1"/>
       <w:numFmt w:val="bullet"/>
@@ -545,7 +1036,7 @@
   <w:abstractNum w:abstractNumId="8" w15:restartNumberingAfterBreak="0">
     <w:nsid w:val="FFFFFF88"/>
     <w:multiLevelType w:val="singleLevel"/>
-    <w:tmpl w:val="C4FCA394"/>
+    <w:tmpl w:val="773E153E"/>
     <w:lvl w:ilvl="0">
       <w:start w:val="1"/>
       <w:numFmt w:val="decimal"/>
@@ -562,7 +1053,7 @@
   <w:abstractNum w:abstractNumId="9" w15:restartNumberingAfterBreak="0">
     <w:nsid w:val="FFFFFF89"/>
     <w:multiLevelType w:val="singleLevel"/>
-    <w:tmpl w:val="27FC4FA2"/>
+    <w:tmpl w:val="0C1AAF9A"/>
     <w:lvl w:ilvl="0">
       <w:start w:val="1"/>
       <w:numFmt w:val="bullet"/>
@@ -746,9 +1237,9 @@
     <w:lsdException w:name="index 7" w:semiHidden="1" w:unhideWhenUsed="1"/>
     <w:lsdException w:name="index 8" w:semiHidden="1" w:unhideWhenUsed="1"/>
     <w:lsdException w:name="index 9" w:semiHidden="1" w:unhideWhenUsed="1"/>
-    <w:lsdException w:name="toc 1" w:semiHidden="1" w:unhideWhenUsed="1"/>
-    <w:lsdException w:name="toc 2" w:semiHidden="1" w:unhideWhenUsed="1"/>
-    <w:lsdException w:name="toc 3" w:semiHidden="1" w:unhideWhenUsed="1"/>
+    <w:lsdException w:name="toc 1" w:semiHidden="1" w:uiPriority="39" w:unhideWhenUsed="1"/>
+    <w:lsdException w:name="toc 2" w:semiHidden="1" w:uiPriority="39" w:unhideWhenUsed="1"/>
+    <w:lsdException w:name="toc 3" w:semiHidden="1" w:uiPriority="39" w:unhideWhenUsed="1"/>
     <w:lsdException w:name="toc 4" w:semiHidden="1" w:unhideWhenUsed="1"/>
     <w:lsdException w:name="toc 5" w:semiHidden="1" w:unhideWhenUsed="1"/>
     <w:lsdException w:name="toc 6" w:semiHidden="1" w:unhideWhenUsed="1"/>
@@ -759,7 +1250,7 @@
     <w:lsdException w:name="footnote text" w:semiHidden="1" w:unhideWhenUsed="1"/>
     <w:lsdException w:name="annotation text" w:semiHidden="1" w:unhideWhenUsed="1"/>
     <w:lsdException w:name="header" w:semiHidden="1" w:unhideWhenUsed="1"/>
-    <w:lsdException w:name="footer" w:semiHidden="1" w:unhideWhenUsed="1"/>
+    <w:lsdException w:name="footer" w:semiHidden="1" w:uiPriority="99" w:unhideWhenUsed="1"/>
     <w:lsdException w:name="index heading" w:semiHidden="1" w:unhideWhenUsed="1"/>
     <w:lsdException w:name="caption" w:semiHidden="1" w:unhideWhenUsed="1"/>
     <w:lsdException w:name="table of figures" w:semiHidden="1" w:unhideWhenUsed="1"/>
@@ -803,7 +1294,7 @@
     <w:lsdException w:name="Body Text Indent 2" w:semiHidden="1" w:unhideWhenUsed="1"/>
     <w:lsdException w:name="Body Text Indent 3" w:semiHidden="1" w:unhideWhenUsed="1"/>
     <w:lsdException w:name="Block Text" w:semiHidden="1" w:unhideWhenUsed="1"/>
-    <w:lsdException w:name="Hyperlink" w:semiHidden="1" w:unhideWhenUsed="1"/>
+    <w:lsdException w:name="Hyperlink" w:semiHidden="1" w:uiPriority="99" w:unhideWhenUsed="1"/>
     <w:lsdException w:name="FollowedHyperlink" w:semiHidden="1" w:unhideWhenUsed="1"/>
     <w:lsdException w:name="Document Map" w:semiHidden="1" w:unhideWhenUsed="1"/>
     <w:lsdException w:name="Plain Text" w:semiHidden="1" w:unhideWhenUsed="1"/>
@@ -1074,7 +1565,7 @@
     <w:lsdException w:name="Unresolved Mention" w:semiHidden="1" w:uiPriority="99" w:unhideWhenUsed="1"/>
     <w:lsdException w:name="Smart Link" w:semiHidden="1" w:uiPriority="99" w:unhideWhenUsed="1"/>
   </w:latentStyles>
-  <w:style w:type="paragraph" w:default="1" w:styleId="Normal">
+  <w:style w:type="paragraph" w:default="1" w:styleId="Normln">
     <w:name w:val="Normal"/>
     <w:qFormat/>
     <w:rsid w:val="009920EE"/>
@@ -1083,13 +1574,13 @@
       <w:lang w:val="cs-CZ"/>
     </w:rPr>
   </w:style>
-  <w:style w:type="paragraph" w:styleId="Heading1">
+  <w:style w:type="paragraph" w:styleId="Nadpis1">
     <w:name w:val="heading 1"/>
-    <w:basedOn w:val="Normal"/>
-    <w:next w:val="BodyText"/>
+    <w:basedOn w:val="Normln"/>
+    <w:next w:val="Zkladntext"/>
     <w:uiPriority w:val="9"/>
     <w:qFormat/>
-    <w:rsid w:val="00EE7B60"/>
+    <w:rsid w:val="00B147A7"/>
     <w:pPr>
       <w:keepNext/>
       <w:keepLines/>
@@ -1097,7 +1588,7 @@
       <w:outlineLvl w:val="0"/>
     </w:pPr>
     <w:rPr>
-      <w:rFonts w:eastAsiaTheme="majorEastAsia" w:cstheme="majorBidi"/>
+      <w:rFonts w:ascii="Roboto" w:eastAsiaTheme="majorEastAsia" w:hAnsi="Roboto" w:cstheme="majorBidi"/>
       <w:b/>
       <w:bCs/>
       <w:color w:val="000000" w:themeColor="text1"/>
@@ -1105,14 +1596,14 @@
       <w:szCs w:val="32"/>
     </w:rPr>
   </w:style>
-  <w:style w:type="paragraph" w:styleId="Heading2">
+  <w:style w:type="paragraph" w:styleId="Nadpis2">
     <w:name w:val="heading 2"/>
-    <w:basedOn w:val="Normal"/>
-    <w:next w:val="BodyText"/>
+    <w:basedOn w:val="Normln"/>
+    <w:next w:val="Zkladntext"/>
     <w:uiPriority w:val="9"/>
     <w:unhideWhenUsed/>
     <w:qFormat/>
-    <w:rsid w:val="00BE3E73"/>
+    <w:rsid w:val="00B147A7"/>
     <w:pPr>
       <w:keepNext/>
       <w:keepLines/>
@@ -1120,7 +1611,7 @@
       <w:outlineLvl w:val="1"/>
     </w:pPr>
     <w:rPr>
-      <w:rFonts w:eastAsiaTheme="majorEastAsia" w:cstheme="majorBidi"/>
+      <w:rFonts w:ascii="Roboto" w:eastAsiaTheme="majorEastAsia" w:hAnsi="Roboto" w:cstheme="majorBidi"/>
       <w:b/>
       <w:bCs/>
       <w:color w:val="000000" w:themeColor="text1"/>
@@ -1128,14 +1619,14 @@
       <w:szCs w:val="32"/>
     </w:rPr>
   </w:style>
-  <w:style w:type="paragraph" w:styleId="Heading3">
+  <w:style w:type="paragraph" w:styleId="Nadpis3">
     <w:name w:val="heading 3"/>
-    <w:basedOn w:val="Normal"/>
-    <w:next w:val="BodyText"/>
+    <w:basedOn w:val="Normln"/>
+    <w:next w:val="Zkladntext"/>
     <w:uiPriority w:val="9"/>
     <w:unhideWhenUsed/>
     <w:qFormat/>
-    <w:rsid w:val="0024039F"/>
+    <w:rsid w:val="00B147A7"/>
     <w:pPr>
       <w:keepNext/>
       <w:keepLines/>
@@ -1143,7 +1634,7 @@
       <w:outlineLvl w:val="2"/>
     </w:pPr>
     <w:rPr>
-      <w:rFonts w:eastAsiaTheme="majorEastAsia" w:cstheme="majorBidi"/>
+      <w:rFonts w:ascii="Roboto" w:eastAsiaTheme="majorEastAsia" w:hAnsi="Roboto" w:cstheme="majorBidi"/>
       <w:b/>
       <w:bCs/>
       <w:color w:val="000000" w:themeColor="text1"/>
@@ -1151,14 +1642,14 @@
       <w:szCs w:val="28"/>
     </w:rPr>
   </w:style>
-  <w:style w:type="paragraph" w:styleId="Heading4">
+  <w:style w:type="paragraph" w:styleId="Nadpis4">
     <w:name w:val="heading 4"/>
-    <w:basedOn w:val="Normal"/>
-    <w:next w:val="BodyText"/>
+    <w:basedOn w:val="Normln"/>
+    <w:next w:val="Zkladntext"/>
     <w:uiPriority w:val="9"/>
     <w:unhideWhenUsed/>
     <w:qFormat/>
-    <w:rsid w:val="00BE3E73"/>
+    <w:rsid w:val="00B147A7"/>
     <w:pPr>
       <w:keepNext/>
       <w:keepLines/>
@@ -1166,16 +1657,16 @@
       <w:outlineLvl w:val="3"/>
     </w:pPr>
     <w:rPr>
-      <w:rFonts w:eastAsiaTheme="majorEastAsia" w:cstheme="majorBidi"/>
+      <w:rFonts w:ascii="Roboto" w:eastAsiaTheme="majorEastAsia" w:hAnsi="Roboto" w:cstheme="majorBidi"/>
       <w:b/>
       <w:bCs/>
       <w:color w:val="000000" w:themeColor="text1"/>
     </w:rPr>
   </w:style>
-  <w:style w:type="paragraph" w:styleId="Heading5">
+  <w:style w:type="paragraph" w:styleId="Nadpis5">
     <w:name w:val="heading 5"/>
-    <w:basedOn w:val="Normal"/>
-    <w:next w:val="BodyText"/>
+    <w:basedOn w:val="Normln"/>
+    <w:next w:val="Zkladntext"/>
     <w:uiPriority w:val="9"/>
     <w:unhideWhenUsed/>
     <w:qFormat/>
@@ -1192,10 +1683,10 @@
       <w:color w:val="4F81BD" w:themeColor="accent1"/>
     </w:rPr>
   </w:style>
-  <w:style w:type="paragraph" w:styleId="Heading6">
+  <w:style w:type="paragraph" w:styleId="Nadpis6">
     <w:name w:val="heading 6"/>
-    <w:basedOn w:val="Normal"/>
-    <w:next w:val="BodyText"/>
+    <w:basedOn w:val="Normln"/>
+    <w:next w:val="Zkladntext"/>
     <w:uiPriority w:val="9"/>
     <w:unhideWhenUsed/>
     <w:qFormat/>
@@ -1210,10 +1701,10 @@
       <w:color w:val="4F81BD" w:themeColor="accent1"/>
     </w:rPr>
   </w:style>
-  <w:style w:type="paragraph" w:styleId="Heading7">
+  <w:style w:type="paragraph" w:styleId="Nadpis7">
     <w:name w:val="heading 7"/>
-    <w:basedOn w:val="Normal"/>
-    <w:next w:val="BodyText"/>
+    <w:basedOn w:val="Normln"/>
+    <w:next w:val="Zkladntext"/>
     <w:uiPriority w:val="9"/>
     <w:unhideWhenUsed/>
     <w:qFormat/>
@@ -1228,10 +1719,10 @@
       <w:color w:val="4F81BD" w:themeColor="accent1"/>
     </w:rPr>
   </w:style>
-  <w:style w:type="paragraph" w:styleId="Heading8">
+  <w:style w:type="paragraph" w:styleId="Nadpis8">
     <w:name w:val="heading 8"/>
-    <w:basedOn w:val="Normal"/>
-    <w:next w:val="BodyText"/>
+    <w:basedOn w:val="Normln"/>
+    <w:next w:val="Zkladntext"/>
     <w:uiPriority w:val="9"/>
     <w:unhideWhenUsed/>
     <w:qFormat/>
@@ -1246,10 +1737,10 @@
       <w:color w:val="4F81BD" w:themeColor="accent1"/>
     </w:rPr>
   </w:style>
-  <w:style w:type="paragraph" w:styleId="Heading9">
+  <w:style w:type="paragraph" w:styleId="Nadpis9">
     <w:name w:val="heading 9"/>
-    <w:basedOn w:val="Normal"/>
-    <w:next w:val="BodyText"/>
+    <w:basedOn w:val="Normln"/>
+    <w:next w:val="Zkladntext"/>
     <w:uiPriority w:val="9"/>
     <w:unhideWhenUsed/>
     <w:qFormat/>
@@ -1264,13 +1755,13 @@
       <w:color w:val="4F81BD" w:themeColor="accent1"/>
     </w:rPr>
   </w:style>
-  <w:style w:type="character" w:default="1" w:styleId="DefaultParagraphFont">
+  <w:style w:type="character" w:default="1" w:styleId="Standardnpsmoodstavce">
     <w:name w:val="Default Paragraph Font"/>
     <w:uiPriority w:val="1"/>
     <w:semiHidden/>
     <w:unhideWhenUsed/>
   </w:style>
-  <w:style w:type="table" w:default="1" w:styleId="TableNormal">
+  <w:style w:type="table" w:default="1" w:styleId="Normlntabulka">
     <w:name w:val="Normal Table"/>
     <w:uiPriority w:val="99"/>
     <w:semiHidden/>
@@ -1285,45 +1776,47 @@
       </w:tblCellMar>
     </w:tblPr>
   </w:style>
-  <w:style w:type="numbering" w:default="1" w:styleId="NoList">
+  <w:style w:type="numbering" w:default="1" w:styleId="Bezseznamu">
     <w:name w:val="No List"/>
     <w:uiPriority w:val="99"/>
     <w:semiHidden/>
     <w:unhideWhenUsed/>
   </w:style>
-  <w:style w:type="paragraph" w:styleId="BodyText">
+  <w:style w:type="paragraph" w:styleId="Zkladntext">
     <w:name w:val="Body Text"/>
-    <w:basedOn w:val="Normal"/>
-    <w:link w:val="BodyTextChar"/>
+    <w:basedOn w:val="Normln"/>
+    <w:link w:val="ZkladntextChar"/>
     <w:qFormat/>
-    <w:rsid w:val="009920EE"/>
+    <w:rsid w:val="00B147A7"/>
     <w:pPr>
       <w:spacing w:before="180" w:after="180"/>
-    </w:pPr>
-    <w:rPr>
+      <w:jc w:val="both"/>
+    </w:pPr>
+    <w:rPr>
+      <w:rFonts w:ascii="Roboto" w:hAnsi="Roboto"/>
       <w:sz w:val="22"/>
     </w:rPr>
   </w:style>
   <w:style w:type="paragraph" w:customStyle="1" w:styleId="FirstParagraph">
     <w:name w:val="First Paragraph"/>
-    <w:basedOn w:val="BodyText"/>
-    <w:next w:val="BodyText"/>
+    <w:basedOn w:val="Zkladntext"/>
+    <w:next w:val="Zkladntext"/>
     <w:qFormat/>
   </w:style>
   <w:style w:type="paragraph" w:customStyle="1" w:styleId="Compact">
     <w:name w:val="Compact"/>
-    <w:basedOn w:val="BodyText"/>
+    <w:basedOn w:val="Zkladntext"/>
     <w:qFormat/>
     <w:pPr>
       <w:spacing w:before="36" w:after="36"/>
     </w:pPr>
   </w:style>
-  <w:style w:type="paragraph" w:styleId="Title">
+  <w:style w:type="paragraph" w:styleId="Nzev">
     <w:name w:val="Title"/>
-    <w:basedOn w:val="Normal"/>
-    <w:next w:val="BodyText"/>
+    <w:basedOn w:val="Normln"/>
+    <w:next w:val="Zkladntext"/>
     <w:qFormat/>
-    <w:rsid w:val="009E71FC"/>
+    <w:rsid w:val="00B147A7"/>
     <w:pPr>
       <w:keepNext/>
       <w:keepLines/>
@@ -1331,18 +1824,19 @@
       <w:jc w:val="center"/>
     </w:pPr>
     <w:rPr>
-      <w:rFonts w:eastAsiaTheme="majorEastAsia" w:cstheme="majorBidi"/>
+      <w:rFonts w:ascii="Roboto" w:eastAsiaTheme="majorEastAsia" w:hAnsi="Roboto" w:cstheme="majorBidi"/>
       <w:b/>
       <w:bCs/>
       <w:sz w:val="36"/>
       <w:szCs w:val="36"/>
     </w:rPr>
   </w:style>
-  <w:style w:type="paragraph" w:styleId="Subtitle">
+  <w:style w:type="paragraph" w:styleId="Podnadpis">
     <w:name w:val="Subtitle"/>
-    <w:basedOn w:val="Title"/>
-    <w:next w:val="BodyText"/>
+    <w:basedOn w:val="Nzev"/>
+    <w:next w:val="Zkladntext"/>
     <w:qFormat/>
+    <w:rsid w:val="00B147A7"/>
     <w:pPr>
       <w:spacing w:before="240"/>
     </w:pPr>
@@ -1353,9 +1847,9 @@
   </w:style>
   <w:style w:type="paragraph" w:customStyle="1" w:styleId="Author">
     <w:name w:val="Author"/>
-    <w:next w:val="BodyText"/>
+    <w:next w:val="Zkladntext"/>
     <w:qFormat/>
-    <w:rsid w:val="009920EE"/>
+    <w:rsid w:val="00B147A7"/>
     <w:pPr>
       <w:keepNext/>
       <w:keepLines/>
@@ -1363,49 +1857,56 @@
       <w:jc w:val="center"/>
     </w:pPr>
     <w:rPr>
-      <w:rFonts w:ascii="Arial" w:hAnsi="Arial"/>
-      <w:lang w:val="cs-CZ"/>
-    </w:rPr>
-  </w:style>
-  <w:style w:type="paragraph" w:styleId="Date">
+      <w:rFonts w:ascii="Roboto" w:hAnsi="Roboto"/>
+      <w:lang w:val="cs-CZ"/>
+    </w:rPr>
+  </w:style>
+  <w:style w:type="paragraph" w:styleId="Datum">
     <w:name w:val="Date"/>
-    <w:next w:val="BodyText"/>
+    <w:next w:val="Zkladntext"/>
     <w:qFormat/>
-    <w:rsid w:val="009920EE"/>
+    <w:rsid w:val="00B147A7"/>
     <w:pPr>
       <w:keepNext/>
       <w:keepLines/>
       <w:jc w:val="center"/>
     </w:pPr>
     <w:rPr>
-      <w:rFonts w:ascii="Arial" w:hAnsi="Arial"/>
+      <w:rFonts w:ascii="Roboto" w:hAnsi="Roboto"/>
       <w:lang w:val="cs-CZ"/>
     </w:rPr>
   </w:style>
   <w:style w:type="paragraph" w:customStyle="1" w:styleId="Abstract">
     <w:name w:val="Abstract"/>
-    <w:basedOn w:val="Normal"/>
-    <w:next w:val="BodyText"/>
+    <w:basedOn w:val="Normln"/>
+    <w:next w:val="Zkladntext"/>
     <w:qFormat/>
+    <w:rsid w:val="009A697B"/>
     <w:pPr>
       <w:keepNext/>
       <w:keepLines/>
       <w:spacing w:before="300" w:after="300"/>
-    </w:pPr>
-    <w:rPr>
+      <w:jc w:val="both"/>
+    </w:pPr>
+    <w:rPr>
+      <w:rFonts w:ascii="Roboto" w:hAnsi="Roboto"/>
       <w:sz w:val="20"/>
       <w:szCs w:val="20"/>
     </w:rPr>
   </w:style>
-  <w:style w:type="paragraph" w:styleId="Bibliography">
+  <w:style w:type="paragraph" w:styleId="Bibliografie">
     <w:name w:val="Bibliography"/>
-    <w:basedOn w:val="Normal"/>
+    <w:basedOn w:val="Normln"/>
     <w:qFormat/>
-  </w:style>
-  <w:style w:type="paragraph" w:styleId="BlockText">
+    <w:rsid w:val="009114FC"/>
+    <w:rPr>
+      <w:rFonts w:ascii="Roboto" w:hAnsi="Roboto"/>
+    </w:rPr>
+  </w:style>
+  <w:style w:type="paragraph" w:styleId="Textvbloku">
     <w:name w:val="Block Text"/>
-    <w:basedOn w:val="BodyText"/>
-    <w:next w:val="BodyText"/>
+    <w:basedOn w:val="Zkladntext"/>
+    <w:next w:val="Zkladntext"/>
     <w:uiPriority w:val="9"/>
     <w:unhideWhenUsed/>
     <w:qFormat/>
@@ -1419,14 +1920,15 @@
       <w:szCs w:val="20"/>
     </w:rPr>
   </w:style>
-  <w:style w:type="paragraph" w:styleId="FootnoteText">
+  <w:style w:type="paragraph" w:styleId="Textpoznpodarou">
     <w:name w:val="footnote text"/>
-    <w:basedOn w:val="Normal"/>
+    <w:basedOn w:val="Normln"/>
     <w:uiPriority w:val="9"/>
     <w:unhideWhenUsed/>
     <w:qFormat/>
-    <w:rsid w:val="00646974"/>
-    <w:rPr>
+    <w:rsid w:val="00775CDE"/>
+    <w:rPr>
+      <w:rFonts w:ascii="Roboto Condensed" w:hAnsi="Roboto Condensed"/>
       <w:sz w:val="20"/>
     </w:rPr>
   </w:style>
@@ -1447,7 +1949,7 @@
   </w:style>
   <w:style w:type="paragraph" w:customStyle="1" w:styleId="DefinitionTerm">
     <w:name w:val="Definition Term"/>
-    <w:basedOn w:val="Normal"/>
+    <w:basedOn w:val="Normln"/>
     <w:next w:val="Definition"/>
     <w:pPr>
       <w:keepNext/>
@@ -1460,35 +1962,36 @@
   </w:style>
   <w:style w:type="paragraph" w:customStyle="1" w:styleId="Definition">
     <w:name w:val="Definition"/>
-    <w:basedOn w:val="Normal"/>
-  </w:style>
-  <w:style w:type="paragraph" w:styleId="Caption">
+    <w:basedOn w:val="Normln"/>
+  </w:style>
+  <w:style w:type="paragraph" w:styleId="Titulek">
     <w:name w:val="caption"/>
-    <w:basedOn w:val="Normal"/>
-    <w:link w:val="CaptionChar"/>
-    <w:rsid w:val="007F584C"/>
-    <w:pPr>
-      <w:spacing w:after="120"/>
-    </w:pPr>
-    <w:rPr>
+    <w:basedOn w:val="Normln"/>
+    <w:link w:val="TitulekChar"/>
+    <w:rsid w:val="0022755C"/>
+    <w:pPr>
+      <w:spacing w:after="160"/>
+    </w:pPr>
+    <w:rPr>
+      <w:rFonts w:ascii="Roboto" w:hAnsi="Roboto"/>
       <w:i/>
       <w:sz w:val="20"/>
     </w:rPr>
   </w:style>
   <w:style w:type="paragraph" w:customStyle="1" w:styleId="TableCaption">
     <w:name w:val="Table Caption"/>
-    <w:basedOn w:val="Caption"/>
+    <w:basedOn w:val="Titulek"/>
     <w:pPr>
       <w:keepNext/>
     </w:pPr>
   </w:style>
   <w:style w:type="paragraph" w:customStyle="1" w:styleId="ImageCaption">
     <w:name w:val="Image Caption"/>
-    <w:basedOn w:val="Caption"/>
+    <w:basedOn w:val="Titulek"/>
   </w:style>
   <w:style w:type="paragraph" w:customStyle="1" w:styleId="Figure">
     <w:name w:val="Figure"/>
-    <w:basedOn w:val="Normal"/>
+    <w:basedOn w:val="Normln"/>
   </w:style>
   <w:style w:type="paragraph" w:customStyle="1" w:styleId="CaptionedFigure">
     <w:name w:val="Captioned Figure"/>
@@ -1499,69 +2002,69 @@
       <w:spacing w:after="0"/>
     </w:pPr>
   </w:style>
-  <w:style w:type="character" w:customStyle="1" w:styleId="CaptionChar">
-    <w:name w:val="Caption Char"/>
-    <w:basedOn w:val="DefaultParagraphFont"/>
-    <w:link w:val="Caption"/>
-    <w:rsid w:val="007F584C"/>
-    <w:rPr>
-      <w:rFonts w:ascii="Arial" w:hAnsi="Arial"/>
+  <w:style w:type="character" w:customStyle="1" w:styleId="TitulekChar">
+    <w:name w:val="Titulek Char"/>
+    <w:basedOn w:val="Standardnpsmoodstavce"/>
+    <w:link w:val="Titulek"/>
+    <w:rsid w:val="0022755C"/>
+    <w:rPr>
+      <w:rFonts w:ascii="Roboto" w:hAnsi="Roboto"/>
       <w:i/>
       <w:sz w:val="20"/>
+      <w:lang w:val="cs-CZ"/>
     </w:rPr>
   </w:style>
   <w:style w:type="character" w:customStyle="1" w:styleId="VerbatimChar">
     <w:name w:val="Verbatim Char"/>
-    <w:basedOn w:val="CaptionChar"/>
+    <w:basedOn w:val="TitulekChar"/>
     <w:link w:val="SourceCode"/>
     <w:rPr>
       <w:rFonts w:ascii="Consolas" w:hAnsi="Consolas"/>
       <w:i/>
       <w:sz w:val="22"/>
-    </w:rPr>
-  </w:style>
-  <w:style w:type="character" w:styleId="FootnoteReference">
+      <w:lang w:val="cs-CZ"/>
+    </w:rPr>
+  </w:style>
+  <w:style w:type="character" w:styleId="Znakapoznpodarou">
     <w:name w:val="footnote reference"/>
-    <w:basedOn w:val="CaptionChar"/>
-    <w:rsid w:val="00602960"/>
-    <w:rPr>
-      <w:rFonts w:ascii="Arial" w:hAnsi="Arial"/>
+    <w:basedOn w:val="TitulekChar"/>
+    <w:rsid w:val="000C7659"/>
+    <w:rPr>
+      <w:rFonts w:ascii="Roboto" w:hAnsi="Roboto"/>
       <w:i w:val="0"/>
       <w:sz w:val="20"/>
       <w:vertAlign w:val="superscript"/>
-    </w:rPr>
-  </w:style>
-  <w:style w:type="character" w:styleId="Hyperlink">
+      <w:lang w:val="cs-CZ"/>
+    </w:rPr>
+  </w:style>
+  <w:style w:type="character" w:styleId="Hypertextovodkaz">
     <w:name w:val="Hyperlink"/>
-    <w:basedOn w:val="CaptionChar"/>
-    <w:rsid w:val="00AC7BE0"/>
-    <w:rPr>
-      <w:rFonts w:ascii="Arial" w:hAnsi="Arial"/>
-      <w:i w:val="0"/>
-      <w:color w:val="000000" w:themeColor="text1"/>
-      <w:sz w:val="20"/>
-    </w:rPr>
-  </w:style>
-  <w:style w:type="paragraph" w:styleId="TOCHeading">
+    <w:basedOn w:val="TitulekChar"/>
+    <w:uiPriority w:val="99"/>
+    <w:rsid w:val="00BF1817"/>
+    <w:rPr>
+      <w:rFonts w:ascii="Roboto" w:hAnsi="Roboto"/>
+      <w:i/>
+      <w:sz w:val="22"/>
+      <w:lang w:val="cs-CZ"/>
+    </w:rPr>
+  </w:style>
+  <w:style w:type="paragraph" w:styleId="Nadpisobsahu">
     <w:name w:val="TOC Heading"/>
-    <w:basedOn w:val="Heading1"/>
-    <w:next w:val="BodyText"/>
+    <w:basedOn w:val="Nadpis1"/>
+    <w:next w:val="Zkladntext"/>
     <w:uiPriority w:val="39"/>
     <w:unhideWhenUsed/>
     <w:qFormat/>
-    <w:rsid w:val="00EE7B60"/>
-    <w:pPr>
-      <w:spacing w:before="240" w:line="259" w:lineRule="auto"/>
+    <w:rsid w:val="009A697B"/>
+    <w:pPr>
+      <w:spacing w:before="240" w:after="120" w:line="259" w:lineRule="auto"/>
       <w:outlineLvl w:val="9"/>
     </w:pPr>
-    <w:rPr>
-      <w:b w:val="0"/>
-      <w:bCs w:val="0"/>
-    </w:rPr>
   </w:style>
   <w:style w:type="paragraph" w:customStyle="1" w:styleId="SourceCode">
     <w:name w:val="Source Code"/>
-    <w:basedOn w:val="Normal"/>
+    <w:basedOn w:val="Normln"/>
     <w:link w:val="VerbatimChar"/>
     <w:pPr>
       <w:shd w:val="clear" w:color="auto" w:fill="F8F8F8"/>
@@ -1578,6 +2081,7 @@
       <w:color w:val="204A87"/>
       <w:sz w:val="22"/>
       <w:shd w:val="clear" w:color="auto" w:fill="F8F8F8"/>
+      <w:lang w:val="cs-CZ"/>
     </w:rPr>
   </w:style>
   <w:style w:type="character" w:customStyle="1" w:styleId="DataTypeTok">
@@ -1589,6 +2093,7 @@
       <w:color w:val="204A87"/>
       <w:sz w:val="22"/>
       <w:shd w:val="clear" w:color="auto" w:fill="F8F8F8"/>
+      <w:lang w:val="cs-CZ"/>
     </w:rPr>
   </w:style>
   <w:style w:type="character" w:customStyle="1" w:styleId="DecValTok">
@@ -1600,6 +2105,7 @@
       <w:color w:val="0000CF"/>
       <w:sz w:val="22"/>
       <w:shd w:val="clear" w:color="auto" w:fill="F8F8F8"/>
+      <w:lang w:val="cs-CZ"/>
     </w:rPr>
   </w:style>
   <w:style w:type="character" w:customStyle="1" w:styleId="BaseNTok">
@@ -1611,6 +2117,7 @@
       <w:color w:val="0000CF"/>
       <w:sz w:val="22"/>
       <w:shd w:val="clear" w:color="auto" w:fill="F8F8F8"/>
+      <w:lang w:val="cs-CZ"/>
     </w:rPr>
   </w:style>
   <w:style w:type="character" w:customStyle="1" w:styleId="FloatTok">
@@ -1622,6 +2129,7 @@
       <w:color w:val="0000CF"/>
       <w:sz w:val="22"/>
       <w:shd w:val="clear" w:color="auto" w:fill="F8F8F8"/>
+      <w:lang w:val="cs-CZ"/>
     </w:rPr>
   </w:style>
   <w:style w:type="character" w:customStyle="1" w:styleId="ConstantTok">
@@ -1633,6 +2141,7 @@
       <w:color w:val="000000"/>
       <w:sz w:val="22"/>
       <w:shd w:val="clear" w:color="auto" w:fill="F8F8F8"/>
+      <w:lang w:val="cs-CZ"/>
     </w:rPr>
   </w:style>
   <w:style w:type="character" w:customStyle="1" w:styleId="CharTok">
@@ -1644,6 +2153,7 @@
       <w:color w:val="4E9A06"/>
       <w:sz w:val="22"/>
       <w:shd w:val="clear" w:color="auto" w:fill="F8F8F8"/>
+      <w:lang w:val="cs-CZ"/>
     </w:rPr>
   </w:style>
   <w:style w:type="character" w:customStyle="1" w:styleId="SpecialCharTok">
@@ -1655,6 +2165,7 @@
       <w:color w:val="000000"/>
       <w:sz w:val="22"/>
       <w:shd w:val="clear" w:color="auto" w:fill="F8F8F8"/>
+      <w:lang w:val="cs-CZ"/>
     </w:rPr>
   </w:style>
   <w:style w:type="character" w:customStyle="1" w:styleId="StringTok">
@@ -1666,6 +2177,7 @@
       <w:color w:val="4E9A06"/>
       <w:sz w:val="22"/>
       <w:shd w:val="clear" w:color="auto" w:fill="F8F8F8"/>
+      <w:lang w:val="cs-CZ"/>
     </w:rPr>
   </w:style>
   <w:style w:type="character" w:customStyle="1" w:styleId="VerbatimStringTok">
@@ -1677,6 +2189,7 @@
       <w:color w:val="4E9A06"/>
       <w:sz w:val="22"/>
       <w:shd w:val="clear" w:color="auto" w:fill="F8F8F8"/>
+      <w:lang w:val="cs-CZ"/>
     </w:rPr>
   </w:style>
   <w:style w:type="character" w:customStyle="1" w:styleId="SpecialStringTok">
@@ -1688,6 +2201,7 @@
       <w:color w:val="4E9A06"/>
       <w:sz w:val="22"/>
       <w:shd w:val="clear" w:color="auto" w:fill="F8F8F8"/>
+      <w:lang w:val="cs-CZ"/>
     </w:rPr>
   </w:style>
   <w:style w:type="character" w:customStyle="1" w:styleId="ImportTok">
@@ -1698,6 +2212,7 @@
       <w:i/>
       <w:sz w:val="22"/>
       <w:shd w:val="clear" w:color="auto" w:fill="F8F8F8"/>
+      <w:lang w:val="cs-CZ"/>
     </w:rPr>
   </w:style>
   <w:style w:type="character" w:customStyle="1" w:styleId="CommentTok">
@@ -1709,6 +2224,7 @@
       <w:color w:val="8F5902"/>
       <w:sz w:val="22"/>
       <w:shd w:val="clear" w:color="auto" w:fill="F8F8F8"/>
+      <w:lang w:val="cs-CZ"/>
     </w:rPr>
   </w:style>
   <w:style w:type="character" w:customStyle="1" w:styleId="DocumentationTok">
@@ -1721,6 +2237,7 @@
       <w:color w:val="8F5902"/>
       <w:sz w:val="22"/>
       <w:shd w:val="clear" w:color="auto" w:fill="F8F8F8"/>
+      <w:lang w:val="cs-CZ"/>
     </w:rPr>
   </w:style>
   <w:style w:type="character" w:customStyle="1" w:styleId="AnnotationTok">
@@ -1733,6 +2250,7 @@
       <w:color w:val="8F5902"/>
       <w:sz w:val="22"/>
       <w:shd w:val="clear" w:color="auto" w:fill="F8F8F8"/>
+      <w:lang w:val="cs-CZ"/>
     </w:rPr>
   </w:style>
   <w:style w:type="character" w:customStyle="1" w:styleId="CommentVarTok">
@@ -1745,6 +2263,7 @@
       <w:color w:val="8F5902"/>
       <w:sz w:val="22"/>
       <w:shd w:val="clear" w:color="auto" w:fill="F8F8F8"/>
+      <w:lang w:val="cs-CZ"/>
     </w:rPr>
   </w:style>
   <w:style w:type="character" w:customStyle="1" w:styleId="OtherTok">
@@ -1756,6 +2275,7 @@
       <w:color w:val="8F5902"/>
       <w:sz w:val="22"/>
       <w:shd w:val="clear" w:color="auto" w:fill="F8F8F8"/>
+      <w:lang w:val="cs-CZ"/>
     </w:rPr>
   </w:style>
   <w:style w:type="character" w:customStyle="1" w:styleId="FunctionTok">
@@ -1767,6 +2287,7 @@
       <w:color w:val="000000"/>
       <w:sz w:val="22"/>
       <w:shd w:val="clear" w:color="auto" w:fill="F8F8F8"/>
+      <w:lang w:val="cs-CZ"/>
     </w:rPr>
   </w:style>
   <w:style w:type="character" w:customStyle="1" w:styleId="VariableTok">
@@ -1778,6 +2299,7 @@
       <w:color w:val="000000"/>
       <w:sz w:val="22"/>
       <w:shd w:val="clear" w:color="auto" w:fill="F8F8F8"/>
+      <w:lang w:val="cs-CZ"/>
     </w:rPr>
   </w:style>
   <w:style w:type="character" w:customStyle="1" w:styleId="ControlFlowTok">
@@ -1790,6 +2312,7 @@
       <w:color w:val="204A87"/>
       <w:sz w:val="22"/>
       <w:shd w:val="clear" w:color="auto" w:fill="F8F8F8"/>
+      <w:lang w:val="cs-CZ"/>
     </w:rPr>
   </w:style>
   <w:style w:type="character" w:customStyle="1" w:styleId="OperatorTok">
@@ -1802,6 +2325,7 @@
       <w:color w:val="CE5C00"/>
       <w:sz w:val="22"/>
       <w:shd w:val="clear" w:color="auto" w:fill="F8F8F8"/>
+      <w:lang w:val="cs-CZ"/>
     </w:rPr>
   </w:style>
   <w:style w:type="character" w:customStyle="1" w:styleId="BuiltInTok">
@@ -1812,6 +2336,7 @@
       <w:i/>
       <w:sz w:val="22"/>
       <w:shd w:val="clear" w:color="auto" w:fill="F8F8F8"/>
+      <w:lang w:val="cs-CZ"/>
     </w:rPr>
   </w:style>
   <w:style w:type="character" w:customStyle="1" w:styleId="ExtensionTok">
@@ -1822,6 +2347,7 @@
       <w:i/>
       <w:sz w:val="22"/>
       <w:shd w:val="clear" w:color="auto" w:fill="F8F8F8"/>
+      <w:lang w:val="cs-CZ"/>
     </w:rPr>
   </w:style>
   <w:style w:type="character" w:customStyle="1" w:styleId="PreprocessorTok">
@@ -1833,6 +2359,7 @@
       <w:color w:val="8F5902"/>
       <w:sz w:val="22"/>
       <w:shd w:val="clear" w:color="auto" w:fill="F8F8F8"/>
+      <w:lang w:val="cs-CZ"/>
     </w:rPr>
   </w:style>
   <w:style w:type="character" w:customStyle="1" w:styleId="AttributeTok">
@@ -1844,6 +2371,7 @@
       <w:color w:val="C4A000"/>
       <w:sz w:val="22"/>
       <w:shd w:val="clear" w:color="auto" w:fill="F8F8F8"/>
+      <w:lang w:val="cs-CZ"/>
     </w:rPr>
   </w:style>
   <w:style w:type="character" w:customStyle="1" w:styleId="RegionMarkerTok">
@@ -1854,6 +2382,7 @@
       <w:i/>
       <w:sz w:val="22"/>
       <w:shd w:val="clear" w:color="auto" w:fill="F8F8F8"/>
+      <w:lang w:val="cs-CZ"/>
     </w:rPr>
   </w:style>
   <w:style w:type="character" w:customStyle="1" w:styleId="InformationTok">
@@ -1866,6 +2395,7 @@
       <w:color w:val="8F5902"/>
       <w:sz w:val="22"/>
       <w:shd w:val="clear" w:color="auto" w:fill="F8F8F8"/>
+      <w:lang w:val="cs-CZ"/>
     </w:rPr>
   </w:style>
   <w:style w:type="character" w:customStyle="1" w:styleId="WarningTok">
@@ -1878,6 +2408,7 @@
       <w:color w:val="8F5902"/>
       <w:sz w:val="22"/>
       <w:shd w:val="clear" w:color="auto" w:fill="F8F8F8"/>
+      <w:lang w:val="cs-CZ"/>
     </w:rPr>
   </w:style>
   <w:style w:type="character" w:customStyle="1" w:styleId="AlertTok">
@@ -1889,6 +2420,7 @@
       <w:color w:val="EF2929"/>
       <w:sz w:val="22"/>
       <w:shd w:val="clear" w:color="auto" w:fill="F8F8F8"/>
+      <w:lang w:val="cs-CZ"/>
     </w:rPr>
   </w:style>
   <w:style w:type="character" w:customStyle="1" w:styleId="ErrorTok">
@@ -1901,6 +2433,7 @@
       <w:color w:val="A40000"/>
       <w:sz w:val="22"/>
       <w:shd w:val="clear" w:color="auto" w:fill="F8F8F8"/>
+      <w:lang w:val="cs-CZ"/>
     </w:rPr>
   </w:style>
   <w:style w:type="character" w:customStyle="1" w:styleId="NormalTok">
@@ -1911,12 +2444,13 @@
       <w:i/>
       <w:sz w:val="22"/>
       <w:shd w:val="clear" w:color="auto" w:fill="F8F8F8"/>
-    </w:rPr>
-  </w:style>
-  <w:style w:type="paragraph" w:styleId="BalloonText">
+      <w:lang w:val="cs-CZ"/>
+    </w:rPr>
+  </w:style>
+  <w:style w:type="paragraph" w:styleId="Textbubliny">
     <w:name w:val="Balloon Text"/>
-    <w:basedOn w:val="Normal"/>
-    <w:link w:val="BalloonTextChar"/>
+    <w:basedOn w:val="Normln"/>
+    <w:link w:val="TextbublinyChar"/>
     <w:semiHidden/>
     <w:unhideWhenUsed/>
     <w:rsid w:val="0074481B"/>
@@ -1929,21 +2463,21 @@
       <w:szCs w:val="18"/>
     </w:rPr>
   </w:style>
-  <w:style w:type="character" w:customStyle="1" w:styleId="BodyTextChar">
-    <w:name w:val="Body Text Char"/>
-    <w:basedOn w:val="DefaultParagraphFont"/>
-    <w:link w:val="BodyText"/>
-    <w:rsid w:val="009920EE"/>
-    <w:rPr>
-      <w:rFonts w:ascii="Arial" w:hAnsi="Arial"/>
-      <w:sz w:val="22"/>
-      <w:lang w:val="cs-CZ"/>
-    </w:rPr>
-  </w:style>
-  <w:style w:type="character" w:customStyle="1" w:styleId="BalloonTextChar">
-    <w:name w:val="Balloon Text Char"/>
-    <w:basedOn w:val="DefaultParagraphFont"/>
-    <w:link w:val="BalloonText"/>
+  <w:style w:type="character" w:customStyle="1" w:styleId="ZkladntextChar">
+    <w:name w:val="Základní text Char"/>
+    <w:basedOn w:val="Standardnpsmoodstavce"/>
+    <w:link w:val="Zkladntext"/>
+    <w:rsid w:val="00B147A7"/>
+    <w:rPr>
+      <w:rFonts w:ascii="Roboto" w:hAnsi="Roboto"/>
+      <w:sz w:val="22"/>
+      <w:lang w:val="cs-CZ"/>
+    </w:rPr>
+  </w:style>
+  <w:style w:type="character" w:customStyle="1" w:styleId="TextbublinyChar">
+    <w:name w:val="Text bubliny Char"/>
+    <w:basedOn w:val="Standardnpsmoodstavce"/>
+    <w:link w:val="Textbubliny"/>
     <w:semiHidden/>
     <w:rsid w:val="0074481B"/>
     <w:rPr>
@@ -1952,10 +2486,10 @@
       <w:szCs w:val="18"/>
     </w:rPr>
   </w:style>
-  <w:style w:type="paragraph" w:styleId="Header">
+  <w:style w:type="paragraph" w:styleId="Zhlav">
     <w:name w:val="header"/>
-    <w:basedOn w:val="Normal"/>
-    <w:link w:val="HeaderChar"/>
+    <w:basedOn w:val="Normln"/>
+    <w:link w:val="ZhlavChar"/>
     <w:unhideWhenUsed/>
     <w:rsid w:val="00892AC1"/>
     <w:pPr>
@@ -1966,36 +2500,108 @@
       <w:spacing w:after="0"/>
     </w:pPr>
   </w:style>
-  <w:style w:type="character" w:customStyle="1" w:styleId="HeaderChar">
-    <w:name w:val="Header Char"/>
-    <w:basedOn w:val="DefaultParagraphFont"/>
-    <w:link w:val="Header"/>
+  <w:style w:type="character" w:customStyle="1" w:styleId="ZhlavChar">
+    <w:name w:val="Záhlaví Char"/>
+    <w:basedOn w:val="Standardnpsmoodstavce"/>
+    <w:link w:val="Zhlav"/>
     <w:rsid w:val="00892AC1"/>
     <w:rPr>
       <w:rFonts w:ascii="Arial" w:hAnsi="Arial"/>
     </w:rPr>
   </w:style>
-  <w:style w:type="paragraph" w:styleId="Footer">
+  <w:style w:type="paragraph" w:styleId="Zpat">
     <w:name w:val="footer"/>
-    <w:basedOn w:val="Normal"/>
-    <w:link w:val="FooterChar"/>
+    <w:basedOn w:val="Normln"/>
+    <w:link w:val="ZpatChar"/>
+    <w:uiPriority w:val="99"/>
     <w:unhideWhenUsed/>
-    <w:rsid w:val="00892AC1"/>
+    <w:rsid w:val="00775CDE"/>
     <w:pPr>
       <w:tabs>
         <w:tab w:val="center" w:pos="4513"/>
         <w:tab w:val="right" w:pos="9026"/>
       </w:tabs>
       <w:spacing w:after="0"/>
-    </w:pPr>
-  </w:style>
-  <w:style w:type="character" w:customStyle="1" w:styleId="FooterChar">
-    <w:name w:val="Footer Char"/>
-    <w:basedOn w:val="DefaultParagraphFont"/>
-    <w:link w:val="Footer"/>
-    <w:rsid w:val="00892AC1"/>
-    <w:rPr>
-      <w:rFonts w:ascii="Arial" w:hAnsi="Arial"/>
+      <w:jc w:val="center"/>
+    </w:pPr>
+    <w:rPr>
+      <w:rFonts w:ascii="Roboto" w:hAnsi="Roboto"/>
+    </w:rPr>
+  </w:style>
+  <w:style w:type="character" w:customStyle="1" w:styleId="ZpatChar">
+    <w:name w:val="Zápatí Char"/>
+    <w:basedOn w:val="Standardnpsmoodstavce"/>
+    <w:link w:val="Zpat"/>
+    <w:uiPriority w:val="99"/>
+    <w:rsid w:val="00775CDE"/>
+    <w:rPr>
+      <w:rFonts w:ascii="Roboto" w:hAnsi="Roboto"/>
+      <w:lang w:val="cs-CZ"/>
+    </w:rPr>
+  </w:style>
+  <w:style w:type="paragraph" w:styleId="Obsah1">
+    <w:name w:val="toc 1"/>
+    <w:basedOn w:val="Normln"/>
+    <w:next w:val="Normln"/>
+    <w:autoRedefine/>
+    <w:uiPriority w:val="39"/>
+    <w:unhideWhenUsed/>
+    <w:rsid w:val="00BF1817"/>
+    <w:pPr>
+      <w:tabs>
+        <w:tab w:val="right" w:leader="dot" w:pos="9054"/>
+      </w:tabs>
+      <w:spacing w:after="100"/>
+    </w:pPr>
+    <w:rPr>
+      <w:rFonts w:ascii="Roboto" w:hAnsi="Roboto"/>
+      <w:noProof/>
+      <w:sz w:val="22"/>
+      <w:szCs w:val="22"/>
+    </w:rPr>
+  </w:style>
+  <w:style w:type="paragraph" w:styleId="Obsah2">
+    <w:name w:val="toc 2"/>
+    <w:basedOn w:val="Normln"/>
+    <w:next w:val="Normln"/>
+    <w:autoRedefine/>
+    <w:uiPriority w:val="39"/>
+    <w:unhideWhenUsed/>
+    <w:rsid w:val="009A697B"/>
+    <w:pPr>
+      <w:tabs>
+        <w:tab w:val="right" w:leader="dot" w:pos="9054"/>
+      </w:tabs>
+      <w:spacing w:after="100"/>
+      <w:ind w:left="240"/>
+    </w:pPr>
+    <w:rPr>
+      <w:rFonts w:ascii="Roboto" w:hAnsi="Roboto"/>
+      <w:noProof/>
+      <w:sz w:val="22"/>
+      <w:szCs w:val="22"/>
+    </w:rPr>
+  </w:style>
+  <w:style w:type="paragraph" w:styleId="Obsah3">
+    <w:name w:val="toc 3"/>
+    <w:basedOn w:val="Normln"/>
+    <w:next w:val="Normln"/>
+    <w:autoRedefine/>
+    <w:uiPriority w:val="39"/>
+    <w:unhideWhenUsed/>
+    <w:rsid w:val="009A697B"/>
+    <w:pPr>
+      <w:tabs>
+        <w:tab w:val="right" w:leader="dot" w:pos="9054"/>
+      </w:tabs>
+      <w:spacing w:after="100"/>
+      <w:ind w:left="480"/>
+    </w:pPr>
+    <w:rPr>
+      <w:rFonts w:ascii="Roboto" w:hAnsi="Roboto"/>
+      <w:noProof/>
+      <w:sz w:val="22"/>
+      <w:szCs w:val="22"/>
     </w:rPr>
   </w:style>
 </w:styles>

</xml_diff>

<commit_message>
template fix (logos bookmarks)
</commit_message>
<xml_diff>
--- a/inst/rmarkdown/templates/schola_word/resources/template.docx
+++ b/inst/rmarkdown/templates/schola_word/resources/template.docx
@@ -112,6 +112,8 @@
       <w:sdtPr>
         <w:rPr>
           <w:rFonts w:ascii="Arial" w:eastAsiaTheme="minorHAnsi" w:hAnsi="Arial" w:cstheme="minorBidi"/>
+          <w:b w:val="0"/>
+          <w:bCs w:val="0"/>
           <w:color w:val="auto"/>
           <w:sz w:val="24"/>
           <w:szCs w:val="24"/>
@@ -122,12 +124,7 @@
           <w:docPartUnique/>
         </w:docPartObj>
       </w:sdtPr>
-      <w:sdtEndPr>
-        <w:rPr>
-          <w:b w:val="0"/>
-          <w:bCs w:val="0"/>
-        </w:rPr>
-      </w:sdtEndPr>
+      <w:sdtEndPr/>
       <w:sdtContent>
         <w:p>
           <w:pPr>
@@ -534,10 +531,12 @@
       </w:pPr>
     </w:p>
     <w:sectPr>
-      <w:headerReference w:type="default" r:id="rId8"/>
-      <w:footerReference w:type="default" r:id="rId9"/>
-      <w:headerReference w:type="first" r:id="rId10"/>
-      <w:footerReference w:type="first" r:id="rId11"/>
+      <w:headerReference w:type="even" r:id="rId8"/>
+      <w:headerReference w:type="default" r:id="rId9"/>
+      <w:footerReference w:type="even" r:id="rId10"/>
+      <w:footerReference w:type="default" r:id="rId11"/>
+      <w:headerReference w:type="first" r:id="rId12"/>
+      <w:footerReference w:type="first" r:id="rId13"/>
       <w:pgSz w:w="11900" w:h="16840"/>
       <w:pgMar w:top="1134" w:right="1418" w:bottom="1134" w:left="1418" w:header="720" w:footer="720" w:gutter="0"/>
       <w:cols w:space="720"/>
@@ -573,6 +572,16 @@
 </file>
 
 <file path=word/footer1.xml><?xml version="1.0" encoding="utf-8"?>
+<w:ftr xmlns:wpc="http://schemas.microsoft.com/office/word/2010/wordprocessingCanvas" xmlns:cx="http://schemas.microsoft.com/office/drawing/2014/chartex" xmlns:cx1="http://schemas.microsoft.com/office/drawing/2015/9/8/chartex" xmlns:cx2="http://schemas.microsoft.com/office/drawing/2015/10/21/chartex" xmlns:cx3="http://schemas.microsoft.com/office/drawing/2016/5/9/chartex" xmlns:cx4="http://schemas.microsoft.com/office/drawing/2016/5/10/chartex" xmlns:cx5="http://schemas.microsoft.com/office/drawing/2016/5/11/chartex" xmlns:cx6="http://schemas.microsoft.com/office/drawing/2016/5/12/chartex" xmlns:cx7="http://schemas.microsoft.com/office/drawing/2016/5/13/chartex" xmlns:cx8="http://schemas.microsoft.com/office/drawing/2016/5/14/chartex" xmlns:mc="http://schemas.openxmlformats.org/markup-compatibility/2006" xmlns:aink="http://schemas.microsoft.com/office/drawing/2016/ink" xmlns:am3d="http://schemas.microsoft.com/office/drawing/2017/model3d" xmlns:o="urn:schemas-microsoft-com:office:office" xmlns:r="http://schemas.openxmlformats.org/officeDocument/2006/relationships" xmlns:m="http://schemas.openxmlformats.org/officeDocument/2006/math" xmlns:v="urn:schemas-microsoft-com:vml" xmlns:wp14="http://schemas.microsoft.com/office/word/2010/wordprocessingDrawing" xmlns:wp="http://schemas.openxmlformats.org/drawingml/2006/wordprocessingDrawing" xmlns:w10="urn:schemas-microsoft-com:office:word" xmlns:w="http://schemas.openxmlformats.org/wordprocessingml/2006/main" xmlns:w14="http://schemas.microsoft.com/office/word/2010/wordml" xmlns:w15="http://schemas.microsoft.com/office/word/2012/wordml" xmlns:w16cex="http://schemas.microsoft.com/office/word/2018/wordml/cex" xmlns:w16cid="http://schemas.microsoft.com/office/word/2016/wordml/cid" xmlns:w16="http://schemas.microsoft.com/office/word/2018/wordml" xmlns:w16se="http://schemas.microsoft.com/office/word/2015/wordml/symex" xmlns:wpg="http://schemas.microsoft.com/office/word/2010/wordprocessingGroup" xmlns:wpi="http://schemas.microsoft.com/office/word/2010/wordprocessingInk" xmlns:wne="http://schemas.microsoft.com/office/word/2006/wordml" xmlns:wps="http://schemas.microsoft.com/office/word/2010/wordprocessingShape" mc:Ignorable="w14 w15 w16se w16cid w16 w16cex wp14">
+  <w:p>
+    <w:pPr>
+      <w:pStyle w:val="Zpat"/>
+    </w:pPr>
+  </w:p>
+</w:ftr>
+</file>
+
+<file path=word/footer2.xml><?xml version="1.0" encoding="utf-8"?>
 <w:ftr xmlns:wpc="http://schemas.microsoft.com/office/word/2010/wordprocessingCanvas" xmlns:cx="http://schemas.microsoft.com/office/drawing/2014/chartex" xmlns:cx1="http://schemas.microsoft.com/office/drawing/2015/9/8/chartex" xmlns:cx2="http://schemas.microsoft.com/office/drawing/2015/10/21/chartex" xmlns:cx3="http://schemas.microsoft.com/office/drawing/2016/5/9/chartex" xmlns:cx4="http://schemas.microsoft.com/office/drawing/2016/5/10/chartex" xmlns:cx5="http://schemas.microsoft.com/office/drawing/2016/5/11/chartex" xmlns:cx6="http://schemas.microsoft.com/office/drawing/2016/5/12/chartex" xmlns:cx7="http://schemas.microsoft.com/office/drawing/2016/5/13/chartex" xmlns:cx8="http://schemas.microsoft.com/office/drawing/2016/5/14/chartex" xmlns:mc="http://schemas.openxmlformats.org/markup-compatibility/2006" xmlns:aink="http://schemas.microsoft.com/office/drawing/2016/ink" xmlns:am3d="http://schemas.microsoft.com/office/drawing/2017/model3d" xmlns:o="urn:schemas-microsoft-com:office:office" xmlns:r="http://schemas.openxmlformats.org/officeDocument/2006/relationships" xmlns:m="http://schemas.openxmlformats.org/officeDocument/2006/math" xmlns:v="urn:schemas-microsoft-com:vml" xmlns:wp14="http://schemas.microsoft.com/office/word/2010/wordprocessingDrawing" xmlns:wp="http://schemas.openxmlformats.org/drawingml/2006/wordprocessingDrawing" xmlns:w10="urn:schemas-microsoft-com:office:word" xmlns:w="http://schemas.openxmlformats.org/wordprocessingml/2006/main" xmlns:w14="http://schemas.microsoft.com/office/word/2010/wordml" xmlns:w15="http://schemas.microsoft.com/office/word/2012/wordml" xmlns:w16cex="http://schemas.microsoft.com/office/word/2018/wordml/cex" xmlns:w16cid="http://schemas.microsoft.com/office/word/2016/wordml/cid" xmlns:w16="http://schemas.microsoft.com/office/word/2018/wordml" xmlns:w16se="http://schemas.microsoft.com/office/word/2015/wordml/symex" xmlns:wpg="http://schemas.microsoft.com/office/word/2010/wordprocessingGroup" xmlns:wpi="http://schemas.microsoft.com/office/word/2010/wordprocessingInk" xmlns:wne="http://schemas.microsoft.com/office/word/2006/wordml" xmlns:wps="http://schemas.microsoft.com/office/word/2010/wordprocessingShape" mc:Ignorable="w14 w15 w16se w16cid w16 w16cex wp14">
   <w:sdt>
     <w:sdtPr>
@@ -686,7 +695,7 @@
 </w:ftr>
 </file>
 
-<file path=word/footer2.xml><?xml version="1.0" encoding="utf-8"?>
+<file path=word/footer3.xml><?xml version="1.0" encoding="utf-8"?>
 <w:ftr xmlns:wpc="http://schemas.microsoft.com/office/word/2010/wordprocessingCanvas" xmlns:cx="http://schemas.microsoft.com/office/drawing/2014/chartex" xmlns:cx1="http://schemas.microsoft.com/office/drawing/2015/9/8/chartex" xmlns:cx2="http://schemas.microsoft.com/office/drawing/2015/10/21/chartex" xmlns:cx3="http://schemas.microsoft.com/office/drawing/2016/5/9/chartex" xmlns:cx4="http://schemas.microsoft.com/office/drawing/2016/5/10/chartex" xmlns:cx5="http://schemas.microsoft.com/office/drawing/2016/5/11/chartex" xmlns:cx6="http://schemas.microsoft.com/office/drawing/2016/5/12/chartex" xmlns:cx7="http://schemas.microsoft.com/office/drawing/2016/5/13/chartex" xmlns:cx8="http://schemas.microsoft.com/office/drawing/2016/5/14/chartex" xmlns:mc="http://schemas.openxmlformats.org/markup-compatibility/2006" xmlns:aink="http://schemas.microsoft.com/office/drawing/2016/ink" xmlns:am3d="http://schemas.microsoft.com/office/drawing/2017/model3d" xmlns:o="urn:schemas-microsoft-com:office:office" xmlns:r="http://schemas.openxmlformats.org/officeDocument/2006/relationships" xmlns:m="http://schemas.openxmlformats.org/officeDocument/2006/math" xmlns:v="urn:schemas-microsoft-com:vml" xmlns:wp14="http://schemas.microsoft.com/office/word/2010/wordprocessingDrawing" xmlns:wp="http://schemas.openxmlformats.org/drawingml/2006/wordprocessingDrawing" xmlns:w10="urn:schemas-microsoft-com:office:word" xmlns:w="http://schemas.openxmlformats.org/wordprocessingml/2006/main" xmlns:w14="http://schemas.microsoft.com/office/word/2010/wordml" xmlns:w15="http://schemas.microsoft.com/office/word/2012/wordml" xmlns:w16cex="http://schemas.microsoft.com/office/word/2018/wordml/cex" xmlns:w16cid="http://schemas.microsoft.com/office/word/2016/wordml/cid" xmlns:w16="http://schemas.microsoft.com/office/word/2018/wordml" xmlns:w16se="http://schemas.microsoft.com/office/word/2015/wordml/symex" xmlns:wpg="http://schemas.microsoft.com/office/word/2010/wordprocessingGroup" xmlns:wpi="http://schemas.microsoft.com/office/word/2010/wordprocessingInk" xmlns:wne="http://schemas.microsoft.com/office/word/2006/wordml" xmlns:wps="http://schemas.microsoft.com/office/word/2010/wordprocessingShape" mc:Ignorable="w14 w15 w16se w16cid w16 w16cex wp14">
   <w:sdt>
     <w:sdtPr>
@@ -784,10 +793,6 @@
   <w:p>
     <w:pPr>
       <w:pStyle w:val="Zhlav"/>
-      <w:tabs>
-        <w:tab w:val="right" w:pos="9064"/>
-      </w:tabs>
-      <w:jc w:val="right"/>
     </w:pPr>
   </w:p>
 </w:hdr>
@@ -807,14 +812,87 @@
       <w:rPr>
         <w:color w:val="FFFFFF" w:themeColor="background1"/>
       </w:rPr>
-      <w:t>bookmar</w:t>
+      <w:t>b</w:t>
     </w:r>
     <w:bookmarkEnd w:id="3"/>
+    <w:r>
+      <w:tab/>
+    </w:r>
+    <w:r>
+      <w:tab/>
+    </w:r>
+    <w:r>
+      <w:rPr>
+        <w:noProof/>
+      </w:rPr>
+      <w:t xml:space="preserve"> </w:t>
+    </w:r>
+    <w:bookmarkStart w:id="4" w:name="logo_schola"/>
+    <w:r>
+      <w:rPr>
+        <w:noProof/>
+      </w:rPr>
+      <w:drawing>
+        <wp:inline distT="0" distB="0" distL="0" distR="0" wp14:anchorId="7A260194" wp14:editId="1F179409">
+          <wp:extent cx="1898390" cy="388307"/>
+          <wp:effectExtent l="0" t="0" r="0" b="5715"/>
+          <wp:docPr id="1" name="Picture 2" descr="A picture containing light, drawing, cup&#10;&#10;Description automatically generated"/>
+          <wp:cNvGraphicFramePr>
+            <a:graphicFrameLocks xmlns:a="http://schemas.openxmlformats.org/drawingml/2006/main" noChangeAspect="1"/>
+          </wp:cNvGraphicFramePr>
+          <a:graphic xmlns:a="http://schemas.openxmlformats.org/drawingml/2006/main">
+            <a:graphicData uri="http://schemas.openxmlformats.org/drawingml/2006/picture">
+              <pic:pic xmlns:pic="http://schemas.openxmlformats.org/drawingml/2006/picture">
+                <pic:nvPicPr>
+                  <pic:cNvPr id="2" name="logo_transparent_nospace.png"/>
+                  <pic:cNvPicPr/>
+                </pic:nvPicPr>
+                <pic:blipFill>
+                  <a:blip r:embed="rId1">
+                    <a:extLst>
+                      <a:ext uri="{28A0092B-C50C-407E-A947-70E740481C1C}">
+                        <a14:useLocalDpi xmlns:a14="http://schemas.microsoft.com/office/drawing/2010/main" val="0"/>
+                      </a:ext>
+                    </a:extLst>
+                  </a:blip>
+                  <a:stretch>
+                    <a:fillRect/>
+                  </a:stretch>
+                </pic:blipFill>
+                <pic:spPr>
+                  <a:xfrm>
+                    <a:off x="0" y="0"/>
+                    <a:ext cx="1898390" cy="388307"/>
+                  </a:xfrm>
+                  <a:prstGeom prst="rect">
+                    <a:avLst/>
+                  </a:prstGeom>
+                </pic:spPr>
+              </pic:pic>
+            </a:graphicData>
+          </a:graphic>
+        </wp:inline>
+      </w:drawing>
+    </w:r>
+    <w:bookmarkEnd w:id="4"/>
+  </w:p>
+</w:hdr>
+</file>
+
+<file path=word/header3.xml><?xml version="1.0" encoding="utf-8"?>
+<w:hdr xmlns:wpc="http://schemas.microsoft.com/office/word/2010/wordprocessingCanvas" xmlns:cx="http://schemas.microsoft.com/office/drawing/2014/chartex" xmlns:cx1="http://schemas.microsoft.com/office/drawing/2015/9/8/chartex" xmlns:cx2="http://schemas.microsoft.com/office/drawing/2015/10/21/chartex" xmlns:cx3="http://schemas.microsoft.com/office/drawing/2016/5/9/chartex" xmlns:cx4="http://schemas.microsoft.com/office/drawing/2016/5/10/chartex" xmlns:cx5="http://schemas.microsoft.com/office/drawing/2016/5/11/chartex" xmlns:cx6="http://schemas.microsoft.com/office/drawing/2016/5/12/chartex" xmlns:cx7="http://schemas.microsoft.com/office/drawing/2016/5/13/chartex" xmlns:cx8="http://schemas.microsoft.com/office/drawing/2016/5/14/chartex" xmlns:mc="http://schemas.openxmlformats.org/markup-compatibility/2006" xmlns:aink="http://schemas.microsoft.com/office/drawing/2016/ink" xmlns:am3d="http://schemas.microsoft.com/office/drawing/2017/model3d" xmlns:o="urn:schemas-microsoft-com:office:office" xmlns:r="http://schemas.openxmlformats.org/officeDocument/2006/relationships" xmlns:m="http://schemas.openxmlformats.org/officeDocument/2006/math" xmlns:v="urn:schemas-microsoft-com:vml" xmlns:wp14="http://schemas.microsoft.com/office/word/2010/wordprocessingDrawing" xmlns:wp="http://schemas.openxmlformats.org/drawingml/2006/wordprocessingDrawing" xmlns:w10="urn:schemas-microsoft-com:office:word" xmlns:w="http://schemas.openxmlformats.org/wordprocessingml/2006/main" xmlns:w14="http://schemas.microsoft.com/office/word/2010/wordml" xmlns:w15="http://schemas.microsoft.com/office/word/2012/wordml" xmlns:w16cex="http://schemas.microsoft.com/office/word/2018/wordml/cex" xmlns:w16cid="http://schemas.microsoft.com/office/word/2016/wordml/cid" xmlns:w16="http://schemas.microsoft.com/office/word/2018/wordml" xmlns:w16se="http://schemas.microsoft.com/office/word/2015/wordml/symex" xmlns:wpg="http://schemas.microsoft.com/office/word/2010/wordprocessingGroup" xmlns:wpi="http://schemas.microsoft.com/office/word/2010/wordprocessingInk" xmlns:wne="http://schemas.microsoft.com/office/word/2006/wordml" xmlns:wps="http://schemas.microsoft.com/office/word/2010/wordprocessingShape" mc:Ignorable="w14 w15 w16se w16cid w16 w16cex wp14">
+  <w:p>
+    <w:pPr>
+      <w:pStyle w:val="Zhlav"/>
+      <w:tabs>
+        <w:tab w:val="right" w:pos="9064"/>
+      </w:tabs>
+    </w:pPr>
     <w:r>
       <w:rPr>
         <w:color w:val="FFFFFF" w:themeColor="background1"/>
       </w:rPr>
-      <w:t>k</w:t>
+      <w:t>bookmark</w:t>
     </w:r>
     <w:r>
       <w:t xml:space="preserve"> </w:t>
@@ -831,7 +909,6 @@
       </w:rPr>
       <w:t xml:space="preserve"> </w:t>
     </w:r>
-    <w:bookmarkStart w:id="4" w:name="logo_schola"/>
     <w:r>
       <w:rPr>
         <w:noProof/>
@@ -878,7 +955,6 @@
         </wp:inline>
       </w:drawing>
     </w:r>
-    <w:bookmarkEnd w:id="4"/>
   </w:p>
 </w:hdr>
 </file>

</xml_diff>